<commit_message>
Web App design concept totally changed int clear and easy , extensible template pattern (huge work done :) , Pinout updated
</commit_message>
<xml_diff>
--- a/Utils/PINOUT.docx
+++ b/Utils/PINOUT.docx
@@ -21,11 +21,33 @@
           <w:lang w:val="en-US"/>
         </w:rPr>
       </w:pPr>
+      <w:proofErr w:type="spellStart"/>
       <w:r>
         <w:rPr>
           <w:lang w:val="en-US"/>
         </w:rPr>
-        <w:t>Schemat Boarda:</w:t>
+        <w:t>Schemat</w:t>
+      </w:r>
+      <w:proofErr w:type="spellEnd"/>
+      <w:r>
+        <w:rPr>
+          <w:lang w:val="en-US"/>
+        </w:rPr>
+        <w:t xml:space="preserve"> </w:t>
+      </w:r>
+      <w:proofErr w:type="spellStart"/>
+      <w:r>
+        <w:rPr>
+          <w:lang w:val="en-US"/>
+        </w:rPr>
+        <w:t>Boarda</w:t>
+      </w:r>
+      <w:proofErr w:type="spellEnd"/>
+      <w:r>
+        <w:rPr>
+          <w:lang w:val="en-US"/>
+        </w:rPr>
+        <w:t>:</w:t>
       </w:r>
     </w:p>
     <w:p>
@@ -209,7 +231,25 @@
                 <w:szCs w:val="16"/>
                 <w:lang w:val="en-US"/>
               </w:rPr>
-              <w:t>A0 and A1 PIN are conected to GND</w:t>
+              <w:t xml:space="preserve">A0 and A1 PIN are </w:t>
+            </w:r>
+            <w:proofErr w:type="spellStart"/>
+            <w:r>
+              <w:rPr>
+                <w:sz w:val="16"/>
+                <w:szCs w:val="16"/>
+                <w:lang w:val="en-US"/>
+              </w:rPr>
+              <w:t>conected</w:t>
+            </w:r>
+            <w:proofErr w:type="spellEnd"/>
+            <w:r>
+              <w:rPr>
+                <w:sz w:val="16"/>
+                <w:szCs w:val="16"/>
+                <w:lang w:val="en-US"/>
+              </w:rPr>
+              <w:t xml:space="preserve"> to GND</w:t>
             </w:r>
           </w:p>
         </w:tc>
@@ -326,7 +366,25 @@
                 <w:szCs w:val="18"/>
                 <w:lang w:val="en-US"/>
               </w:rPr>
-              <w:t>A0 PIN is conected to VDD</w:t>
+              <w:t xml:space="preserve">A0 PIN is </w:t>
+            </w:r>
+            <w:proofErr w:type="spellStart"/>
+            <w:r>
+              <w:rPr>
+                <w:sz w:val="18"/>
+                <w:szCs w:val="18"/>
+                <w:lang w:val="en-US"/>
+              </w:rPr>
+              <w:t>conected</w:t>
+            </w:r>
+            <w:proofErr w:type="spellEnd"/>
+            <w:r>
+              <w:rPr>
+                <w:sz w:val="18"/>
+                <w:szCs w:val="18"/>
+                <w:lang w:val="en-US"/>
+              </w:rPr>
+              <w:t xml:space="preserve"> to VDD</w:t>
             </w:r>
           </w:p>
         </w:tc>
@@ -1105,19 +1163,22 @@
                 <w:lang w:val="en-US"/>
               </w:rPr>
             </w:pPr>
+            <w:proofErr w:type="spellStart"/>
             <w:r>
               <w:rPr>
                 <w:lang w:val="en-US"/>
               </w:rPr>
               <w:t>RFM_PIN_nSEL</w:t>
             </w:r>
-          </w:p>
-          <w:p>
-            <w:pPr>
-              <w:rPr>
-                <w:lang w:val="en-US"/>
-              </w:rPr>
-            </w:pPr>
+            <w:proofErr w:type="spellEnd"/>
+          </w:p>
+          <w:p>
+            <w:pPr>
+              <w:rPr>
+                <w:lang w:val="en-US"/>
+              </w:rPr>
+            </w:pPr>
+            <w:proofErr w:type="spellStart"/>
             <w:r>
               <w:rPr>
                 <w:lang w:val="en-US"/>
@@ -1125,6 +1186,7 @@
               <w:lastRenderedPageBreak/>
               <w:t>RFM_PIN_nIRQ</w:t>
             </w:r>
+            <w:proofErr w:type="spellEnd"/>
           </w:p>
           <w:p>
             <w:pPr>
@@ -1145,42 +1207,18 @@
             <w:tcW w:w="3071" w:type="dxa"/>
           </w:tcPr>
           <w:p>
-            <w:pPr>
-              <w:rPr>
-                <w:lang w:val="en-US"/>
-              </w:rPr>
-            </w:pPr>
-            <w:r>
-              <w:rPr>
-                <w:lang w:val="en-US"/>
-              </w:rPr>
+            <w:r>
               <w:lastRenderedPageBreak/>
               <w:t>PTA17 (MISO)</w:t>
             </w:r>
           </w:p>
           <w:p>
-            <w:pPr>
-              <w:rPr>
-                <w:lang w:val="en-US"/>
-              </w:rPr>
-            </w:pPr>
-            <w:r>
-              <w:rPr>
-                <w:lang w:val="en-US"/>
-              </w:rPr>
+            <w:r>
               <w:t>PTA16 (MOSI)</w:t>
             </w:r>
           </w:p>
           <w:p>
-            <w:pPr>
-              <w:rPr>
-                <w:lang w:val="en-US"/>
-              </w:rPr>
-            </w:pPr>
-            <w:r>
-              <w:rPr>
-                <w:lang w:val="en-US"/>
-              </w:rPr>
+            <w:r>
               <w:t>PTA15 (SCK)</w:t>
             </w:r>
           </w:p>
@@ -1210,18 +1248,24 @@
               <w:lastRenderedPageBreak/>
               <w:t>PTA6</w:t>
             </w:r>
-          </w:p>
-          <w:p>
-            <w:pPr>
-              <w:rPr>
-                <w:lang w:val="en-US"/>
-              </w:rPr>
-            </w:pPr>
-            <w:r>
-              <w:rPr>
-                <w:lang w:val="en-US"/>
-              </w:rPr>
-              <w:t>PTA5 (as IRQ)</w:t>
+            <w:r>
+              <w:rPr>
+                <w:lang w:val="en-US"/>
+              </w:rPr>
+              <w:t xml:space="preserve"> (as IRQ)</w:t>
+            </w:r>
+          </w:p>
+          <w:p>
+            <w:pPr>
+              <w:rPr>
+                <w:lang w:val="en-US"/>
+              </w:rPr>
+            </w:pPr>
+            <w:r>
+              <w:rPr>
+                <w:lang w:val="en-US"/>
+              </w:rPr>
+              <w:t xml:space="preserve">PTA5 </w:t>
             </w:r>
           </w:p>
         </w:tc>
@@ -1237,6 +1281,7 @@
                 <w:lang w:val="en-US"/>
               </w:rPr>
             </w:pPr>
+            <w:proofErr w:type="spellStart"/>
             <w:r>
               <w:rPr>
                 <w:lang w:val="en-US"/>
@@ -1244,6 +1289,7 @@
               <w:lastRenderedPageBreak/>
               <w:t>Fotorezystory</w:t>
             </w:r>
+            <w:proofErr w:type="spellEnd"/>
           </w:p>
         </w:tc>
         <w:tc>
@@ -1288,12 +1334,14 @@
                 <w:lang w:val="en-US"/>
               </w:rPr>
             </w:pPr>
+            <w:proofErr w:type="spellStart"/>
             <w:r>
               <w:rPr>
                 <w:lang w:val="en-US"/>
               </w:rPr>
               <w:t>Silnik</w:t>
             </w:r>
+            <w:proofErr w:type="spellEnd"/>
           </w:p>
         </w:tc>
         <w:tc>
@@ -1338,12 +1386,14 @@
                 <w:lang w:val="en-US"/>
               </w:rPr>
             </w:pPr>
+            <w:proofErr w:type="spellStart"/>
             <w:r>
               <w:rPr>
                 <w:lang w:val="en-US"/>
               </w:rPr>
               <w:t>Krańcówki</w:t>
             </w:r>
+            <w:proofErr w:type="spellEnd"/>
           </w:p>
         </w:tc>
         <w:tc>
@@ -1471,8 +1521,13 @@
     </w:p>
     <w:p>
       <w:r>
-        <w:t>gotowa stacja na części od chinczyków</w:t>
-      </w:r>
+        <w:t xml:space="preserve">gotowa stacja na części od </w:t>
+      </w:r>
+      <w:proofErr w:type="spellStart"/>
+      <w:r>
+        <w:t>chinczyków</w:t>
+      </w:r>
+      <w:proofErr w:type="spellEnd"/>
     </w:p>
     <w:p/>
     <w:p>
@@ -1533,7 +1588,15 @@
               <w:txbxContent>
                 <w:p>
                   <w:r>
-                    <w:t xml:space="preserve">Ze względu na obudowę zamawiamy na końcowy bord </w:t>
+                    <w:t xml:space="preserve">Ze względu na obudowę zamawiamy na końcowy </w:t>
+                  </w:r>
+                  <w:proofErr w:type="spellStart"/>
+                  <w:r>
+                    <w:t>bord</w:t>
+                  </w:r>
+                  <w:proofErr w:type="spellEnd"/>
+                  <w:r>
+                    <w:t xml:space="preserve"> </w:t>
                   </w:r>
                 </w:p>
               </w:txbxContent>
@@ -1608,9 +1671,11 @@
       </w:hyperlink>
     </w:p>
     <w:p>
+      <w:proofErr w:type="spellStart"/>
       <w:r>
         <w:t>kwieciński</w:t>
       </w:r>
+      <w:proofErr w:type="spellEnd"/>
     </w:p>
     <w:p>
       <w:hyperlink r:id="rId14" w:history="1">
@@ -1623,8 +1688,13 @@
       </w:hyperlink>
     </w:p>
     <w:p>
-      <w:r>
-        <w:t>dds Kalicki obudowa chujowa</w:t>
+      <w:proofErr w:type="spellStart"/>
+      <w:r>
+        <w:t>dds</w:t>
+      </w:r>
+      <w:proofErr w:type="spellEnd"/>
+      <w:r>
+        <w:t xml:space="preserve"> Kalicki obudowa chujowa</w:t>
       </w:r>
     </w:p>
     <w:p>
@@ -1654,7 +1724,15 @@
     </w:p>
     <w:p>
       <w:r>
-        <w:t xml:space="preserve">niezły opamp tylko od 5zł startuje </w:t>
+        <w:t xml:space="preserve">niezły </w:t>
+      </w:r>
+      <w:proofErr w:type="spellStart"/>
+      <w:r>
+        <w:t>opamp</w:t>
+      </w:r>
+      <w:proofErr w:type="spellEnd"/>
+      <w:r>
+        <w:t xml:space="preserve"> tylko od 5zł startuje </w:t>
       </w:r>
     </w:p>
     <w:p>
@@ -1668,8 +1746,13 @@
       </w:hyperlink>
     </w:p>
     <w:p>
-      <w:r>
-        <w:t>pompeczka -5V</w:t>
+      <w:proofErr w:type="spellStart"/>
+      <w:r>
+        <w:t>pompeczka</w:t>
+      </w:r>
+      <w:proofErr w:type="spellEnd"/>
+      <w:r>
+        <w:t xml:space="preserve"> -5V</w:t>
       </w:r>
     </w:p>
     <w:p>
@@ -1684,8 +1767,13 @@
     </w:p>
     <w:p>
       <w:r>
-        <w:t>LDO adjust</w:t>
-      </w:r>
+        <w:t xml:space="preserve">LDO </w:t>
+      </w:r>
+      <w:proofErr w:type="spellStart"/>
+      <w:r>
+        <w:t>adjust</w:t>
+      </w:r>
+      <w:proofErr w:type="spellEnd"/>
     </w:p>
     <w:p>
       <w:hyperlink r:id="rId19" w:history="1">
@@ -1698,8 +1786,13 @@
       </w:hyperlink>
     </w:p>
     <w:p>
-      <w:r>
-        <w:t>metex energii rycie duże</w:t>
+      <w:proofErr w:type="spellStart"/>
+      <w:r>
+        <w:t>metex</w:t>
+      </w:r>
+      <w:proofErr w:type="spellEnd"/>
+      <w:r>
+        <w:t xml:space="preserve"> energii rycie duże</w:t>
       </w:r>
     </w:p>
     <w:p>

</xml_diff>

<commit_message>
bord dla uszka, prezentacja
</commit_message>
<xml_diff>
--- a/Utils/PINOUT.docx
+++ b/Utils/PINOUT.docx
@@ -1,6 +1,6 @@
 
 <file path=word/document.xml><?xml version="1.0" encoding="utf-8"?>
-<w:document xmlns:ve="http://schemas.openxmlformats.org/markup-compatibility/2006" xmlns:o="urn:schemas-microsoft-com:office:office" xmlns:r="http://schemas.openxmlformats.org/officeDocument/2006/relationships" xmlns:m="http://schemas.openxmlformats.org/officeDocument/2006/math" xmlns:v="urn:schemas-microsoft-com:vml" xmlns:wp="http://schemas.openxmlformats.org/drawingml/2006/wordprocessingDrawing" xmlns:w10="urn:schemas-microsoft-com:office:word" xmlns:w="http://schemas.openxmlformats.org/wordprocessingml/2006/main" xmlns:wne="http://schemas.microsoft.com/office/word/2006/wordml">
+<w:document xmlns:wpc="http://schemas.microsoft.com/office/word/2010/wordprocessingCanvas" xmlns:mc="http://schemas.openxmlformats.org/markup-compatibility/2006" xmlns:o="urn:schemas-microsoft-com:office:office" xmlns:r="http://schemas.openxmlformats.org/officeDocument/2006/relationships" xmlns:m="http://schemas.openxmlformats.org/officeDocument/2006/math" xmlns:v="urn:schemas-microsoft-com:vml" xmlns:wp14="http://schemas.microsoft.com/office/word/2010/wordprocessingDrawing" xmlns:wp="http://schemas.openxmlformats.org/drawingml/2006/wordprocessingDrawing" xmlns:w10="urn:schemas-microsoft-com:office:word" xmlns:w="http://schemas.openxmlformats.org/wordprocessingml/2006/main" xmlns:w14="http://schemas.microsoft.com/office/word/2010/wordml" xmlns:wpg="http://schemas.microsoft.com/office/word/2010/wordprocessingGroup" xmlns:wpi="http://schemas.microsoft.com/office/word/2010/wordprocessingInk" xmlns:wne="http://schemas.microsoft.com/office/word/2006/wordml" xmlns:wps="http://schemas.microsoft.com/office/word/2010/wordprocessingShape" mc:Ignorable="w14 wp14">
   <w:body>
     <w:p>
       <w:pPr>
@@ -79,7 +79,7 @@
                     </pic:cNvPicPr>
                   </pic:nvPicPr>
                   <pic:blipFill>
-                    <a:blip r:embed="rId4" cstate="print"/>
+                    <a:blip r:embed="rId5" cstate="print"/>
                     <a:srcRect/>
                     <a:stretch>
                       <a:fillRect/>
@@ -112,7 +112,7 @@
       <w:tblPr>
         <w:tblStyle w:val="Tabela-Siatka"/>
         <w:tblW w:w="0" w:type="auto"/>
-        <w:tblLook w:val="04A0"/>
+        <w:tblLook w:val="04A0" w:firstRow="1" w:lastRow="0" w:firstColumn="1" w:lastColumn="0" w:noHBand="0" w:noVBand="1"/>
       </w:tblPr>
       <w:tblGrid>
         <w:gridCol w:w="3070"/>
@@ -189,29 +189,34 @@
           <w:p>
             <w:pPr>
               <w:rPr>
-                <w:lang w:val="en-US"/>
-              </w:rPr>
-            </w:pPr>
-            <w:r>
-              <w:rPr>
+                <w:color w:val="FF0000"/>
+                <w:lang w:val="en-US"/>
+              </w:rPr>
+            </w:pPr>
+            <w:r>
+              <w:rPr>
+                <w:color w:val="FF0000"/>
                 <w:lang w:val="en-US"/>
               </w:rPr>
               <w:t>ADT7410</w:t>
             </w:r>
             <w:r>
               <w:rPr>
+                <w:color w:val="FF0000"/>
                 <w:lang w:val="en-US"/>
               </w:rPr>
               <w:t xml:space="preserve">   -    addr8bit(</w:t>
             </w:r>
             <w:r>
               <w:rPr>
+                <w:color w:val="FF0000"/>
                 <w:lang w:val="en-US"/>
               </w:rPr>
               <w:t>0x90</w:t>
             </w:r>
             <w:r>
               <w:rPr>
+                <w:color w:val="FF0000"/>
                 <w:lang w:val="en-US"/>
               </w:rPr>
               <w:t>)</w:t>
@@ -220,6 +225,7 @@
           <w:p>
             <w:pPr>
               <w:rPr>
+                <w:color w:val="FF0000"/>
                 <w:sz w:val="16"/>
                 <w:szCs w:val="16"/>
                 <w:lang w:val="en-US"/>
@@ -227,6 +233,7 @@
             </w:pPr>
             <w:r>
               <w:rPr>
+                <w:color w:val="FF0000"/>
                 <w:sz w:val="16"/>
                 <w:szCs w:val="16"/>
                 <w:lang w:val="en-US"/>
@@ -236,6 +243,7 @@
             <w:proofErr w:type="spellStart"/>
             <w:r>
               <w:rPr>
+                <w:color w:val="FF0000"/>
                 <w:sz w:val="16"/>
                 <w:szCs w:val="16"/>
                 <w:lang w:val="en-US"/>
@@ -245,6 +253,7 @@
             <w:proofErr w:type="spellEnd"/>
             <w:r>
               <w:rPr>
+                <w:color w:val="FF0000"/>
                 <w:sz w:val="16"/>
                 <w:szCs w:val="16"/>
                 <w:lang w:val="en-US"/>
@@ -260,11 +269,13 @@
           <w:p>
             <w:pPr>
               <w:rPr>
-                <w:lang w:val="en-US"/>
-              </w:rPr>
-            </w:pPr>
-            <w:r>
-              <w:rPr>
+                <w:color w:val="FF0000"/>
+                <w:lang w:val="en-US"/>
+              </w:rPr>
+            </w:pPr>
+            <w:r>
+              <w:rPr>
+                <w:color w:val="FF0000"/>
                 <w:lang w:val="en-US"/>
               </w:rPr>
               <w:t xml:space="preserve">ADT7410_PIN_SDA </w:t>
@@ -273,11 +284,13 @@
           <w:p>
             <w:pPr>
               <w:rPr>
-                <w:lang w:val="en-US"/>
-              </w:rPr>
-            </w:pPr>
-            <w:r>
-              <w:rPr>
+                <w:color w:val="FF0000"/>
+                <w:lang w:val="en-US"/>
+              </w:rPr>
+            </w:pPr>
+            <w:r>
+              <w:rPr>
+                <w:color w:val="FF0000"/>
                 <w:lang w:val="en-US"/>
               </w:rPr>
               <w:t xml:space="preserve">ADT7410_PIN_SCL </w:t>
@@ -291,11 +304,13 @@
           <w:p>
             <w:pPr>
               <w:rPr>
-                <w:lang w:val="en-US"/>
-              </w:rPr>
-            </w:pPr>
-            <w:r>
-              <w:rPr>
+                <w:color w:val="FF0000"/>
+                <w:lang w:val="en-US"/>
+              </w:rPr>
+            </w:pPr>
+            <w:r>
+              <w:rPr>
+                <w:color w:val="FF0000"/>
                 <w:lang w:val="en-US"/>
               </w:rPr>
               <w:t>PTE0</w:t>
@@ -304,11 +319,13 @@
           <w:p>
             <w:pPr>
               <w:rPr>
-                <w:lang w:val="en-US"/>
-              </w:rPr>
-            </w:pPr>
-            <w:r>
-              <w:rPr>
+                <w:color w:val="FF0000"/>
+                <w:lang w:val="en-US"/>
+              </w:rPr>
+            </w:pPr>
+            <w:r>
+              <w:rPr>
+                <w:color w:val="FF0000"/>
                 <w:lang w:val="en-US"/>
               </w:rPr>
               <w:t>PTE1</w:t>
@@ -324,29 +341,34 @@
           <w:p>
             <w:pPr>
               <w:rPr>
-                <w:lang w:val="en-US"/>
-              </w:rPr>
-            </w:pPr>
-            <w:r>
-              <w:rPr>
+                <w:color w:val="FF0000"/>
+                <w:lang w:val="en-US"/>
+              </w:rPr>
+            </w:pPr>
+            <w:r>
+              <w:rPr>
+                <w:color w:val="FF0000"/>
                 <w:lang w:val="en-US"/>
               </w:rPr>
               <w:t>MAX44009</w:t>
             </w:r>
             <w:r>
               <w:rPr>
+                <w:color w:val="FF0000"/>
                 <w:lang w:val="en-US"/>
               </w:rPr>
               <w:t xml:space="preserve">   -    addr8bit (</w:t>
             </w:r>
             <w:r>
               <w:rPr>
+                <w:color w:val="FF0000"/>
                 <w:lang w:val="en-US"/>
               </w:rPr>
               <w:t>0x97</w:t>
             </w:r>
             <w:r>
               <w:rPr>
+                <w:color w:val="FF0000"/>
                 <w:lang w:val="en-US"/>
               </w:rPr>
               <w:t xml:space="preserve">) </w:t>
@@ -355,6 +377,7 @@
           <w:p>
             <w:pPr>
               <w:rPr>
+                <w:color w:val="FF0000"/>
                 <w:sz w:val="18"/>
                 <w:szCs w:val="18"/>
                 <w:lang w:val="en-US"/>
@@ -362,6 +385,7 @@
             </w:pPr>
             <w:r>
               <w:rPr>
+                <w:color w:val="FF0000"/>
                 <w:sz w:val="18"/>
                 <w:szCs w:val="18"/>
                 <w:lang w:val="en-US"/>
@@ -371,6 +395,7 @@
             <w:proofErr w:type="spellStart"/>
             <w:r>
               <w:rPr>
+                <w:color w:val="FF0000"/>
                 <w:sz w:val="18"/>
                 <w:szCs w:val="18"/>
                 <w:lang w:val="en-US"/>
@@ -380,6 +405,7 @@
             <w:proofErr w:type="spellEnd"/>
             <w:r>
               <w:rPr>
+                <w:color w:val="FF0000"/>
                 <w:sz w:val="18"/>
                 <w:szCs w:val="18"/>
                 <w:lang w:val="en-US"/>
@@ -395,17 +421,20 @@
           <w:p>
             <w:pPr>
               <w:rPr>
-                <w:lang w:val="en-US"/>
-              </w:rPr>
-            </w:pPr>
-            <w:r>
-              <w:rPr>
+                <w:color w:val="FF0000"/>
+                <w:lang w:val="en-US"/>
+              </w:rPr>
+            </w:pPr>
+            <w:r>
+              <w:rPr>
+                <w:color w:val="FF0000"/>
                 <w:lang w:val="en-US"/>
               </w:rPr>
               <w:t xml:space="preserve">MAX44009_PIN_SDA </w:t>
             </w:r>
             <w:r>
               <w:rPr>
+                <w:color w:val="FF0000"/>
                 <w:lang w:val="en-US"/>
               </w:rPr>
               <w:t xml:space="preserve">  </w:t>
@@ -414,11 +443,13 @@
           <w:p>
             <w:pPr>
               <w:rPr>
-                <w:lang w:val="en-US"/>
-              </w:rPr>
-            </w:pPr>
-            <w:r>
-              <w:rPr>
+                <w:color w:val="FF0000"/>
+                <w:lang w:val="en-US"/>
+              </w:rPr>
+            </w:pPr>
+            <w:r>
+              <w:rPr>
+                <w:color w:val="FF0000"/>
                 <w:lang w:val="en-US"/>
               </w:rPr>
               <w:t xml:space="preserve">MAX44009_PIN_SCL </w:t>
@@ -432,11 +463,13 @@
           <w:p>
             <w:pPr>
               <w:rPr>
-                <w:lang w:val="en-US"/>
-              </w:rPr>
-            </w:pPr>
-            <w:r>
-              <w:rPr>
+                <w:color w:val="FF0000"/>
+                <w:lang w:val="en-US"/>
+              </w:rPr>
+            </w:pPr>
+            <w:r>
+              <w:rPr>
+                <w:color w:val="FF0000"/>
                 <w:lang w:val="en-US"/>
               </w:rPr>
               <w:t>PTE0</w:t>
@@ -445,11 +478,13 @@
           <w:p>
             <w:pPr>
               <w:rPr>
-                <w:lang w:val="en-US"/>
-              </w:rPr>
-            </w:pPr>
-            <w:r>
-              <w:rPr>
+                <w:color w:val="FF0000"/>
+                <w:lang w:val="en-US"/>
+              </w:rPr>
+            </w:pPr>
+            <w:r>
+              <w:rPr>
+                <w:color w:val="FF0000"/>
                 <w:lang w:val="en-US"/>
               </w:rPr>
               <w:t>PTE1</w:t>
@@ -465,17 +500,20 @@
           <w:p>
             <w:pPr>
               <w:rPr>
-                <w:lang w:val="en-US"/>
-              </w:rPr>
-            </w:pPr>
-            <w:r>
-              <w:rPr>
+                <w:color w:val="FF0000"/>
+                <w:lang w:val="en-US"/>
+              </w:rPr>
+            </w:pPr>
+            <w:r>
+              <w:rPr>
+                <w:color w:val="FF0000"/>
                 <w:lang w:val="en-US"/>
               </w:rPr>
               <w:t>BMP180</w:t>
             </w:r>
             <w:r>
               <w:rPr>
+                <w:color w:val="FF0000"/>
                 <w:lang w:val="en-US"/>
               </w:rPr>
               <w:t xml:space="preserve">   -    addr8bit (0xEF)</w:t>
@@ -489,11 +527,13 @@
           <w:p>
             <w:pPr>
               <w:rPr>
-                <w:lang w:val="en-US"/>
-              </w:rPr>
-            </w:pPr>
-            <w:r>
-              <w:rPr>
+                <w:color w:val="FF0000"/>
+                <w:lang w:val="en-US"/>
+              </w:rPr>
+            </w:pPr>
+            <w:r>
+              <w:rPr>
+                <w:color w:val="FF0000"/>
                 <w:lang w:val="en-US"/>
               </w:rPr>
               <w:t xml:space="preserve">BMP180_PIN_SDA </w:t>
@@ -502,11 +542,13 @@
           <w:p>
             <w:pPr>
               <w:rPr>
-                <w:lang w:val="en-US"/>
-              </w:rPr>
-            </w:pPr>
-            <w:r>
-              <w:rPr>
+                <w:color w:val="FF0000"/>
+                <w:lang w:val="en-US"/>
+              </w:rPr>
+            </w:pPr>
+            <w:r>
+              <w:rPr>
+                <w:color w:val="FF0000"/>
                 <w:lang w:val="en-US"/>
               </w:rPr>
               <w:t xml:space="preserve">BMP180_PIN_SCL </w:t>
@@ -520,11 +562,13 @@
           <w:p>
             <w:pPr>
               <w:rPr>
-                <w:lang w:val="en-US"/>
-              </w:rPr>
-            </w:pPr>
-            <w:r>
-              <w:rPr>
+                <w:color w:val="FF0000"/>
+                <w:lang w:val="en-US"/>
+              </w:rPr>
+            </w:pPr>
+            <w:r>
+              <w:rPr>
+                <w:color w:val="FF0000"/>
                 <w:lang w:val="en-US"/>
               </w:rPr>
               <w:t>PTE0</w:t>
@@ -533,11 +577,13 @@
           <w:p>
             <w:pPr>
               <w:rPr>
-                <w:lang w:val="en-US"/>
-              </w:rPr>
-            </w:pPr>
-            <w:r>
-              <w:rPr>
+                <w:color w:val="FF0000"/>
+                <w:lang w:val="en-US"/>
+              </w:rPr>
+            </w:pPr>
+            <w:r>
+              <w:rPr>
+                <w:color w:val="FF0000"/>
                 <w:lang w:val="en-US"/>
               </w:rPr>
               <w:t>PTE1</w:t>
@@ -609,7 +655,15 @@
               <w:rPr>
                 <w:lang w:val="en-US"/>
               </w:rPr>
-              <w:t xml:space="preserve">MAX9611_PIN_SCL </w:t>
+              <w:t>MAX9611_PIN</w:t>
+            </w:r>
+            <w:bookmarkStart w:id="0" w:name="_GoBack"/>
+            <w:bookmarkEnd w:id="0"/>
+            <w:r>
+              <w:rPr>
+                <w:lang w:val="en-US"/>
+              </w:rPr>
+              <w:t xml:space="preserve">_SCL </w:t>
             </w:r>
           </w:p>
         </w:tc>
@@ -659,34 +713,54 @@
           <w:p>
             <w:pPr>
               <w:rPr>
-                <w:lang w:val="en-US"/>
-              </w:rPr>
-            </w:pPr>
-            <w:r>
-              <w:rPr>
+                <w:color w:val="FF0000"/>
+                <w:lang w:val="en-US"/>
+              </w:rPr>
+            </w:pPr>
+            <w:r>
+              <w:rPr>
+                <w:color w:val="FF0000"/>
                 <w:lang w:val="en-US"/>
               </w:rPr>
               <w:t>DS2782</w:t>
             </w:r>
             <w:r>
               <w:rPr>
+                <w:color w:val="FF0000"/>
                 <w:lang w:val="en-US"/>
               </w:rPr>
               <w:t xml:space="preserve">   -    addr8bit (</w:t>
             </w:r>
             <w:r>
               <w:rPr>
+                <w:color w:val="FF0000"/>
                 <w:lang w:val="en-US"/>
               </w:rPr>
               <w:t>0x68</w:t>
             </w:r>
             <w:r>
               <w:rPr>
+                <w:color w:val="FF0000"/>
                 <w:lang w:val="en-US"/>
               </w:rPr>
               <w:t>)</w:t>
             </w:r>
           </w:p>
+          <w:p>
+            <w:pPr>
+              <w:rPr>
+                <w:color w:val="FF0000"/>
+                <w:lang w:val="en-US"/>
+              </w:rPr>
+            </w:pPr>
+            <w:r>
+              <w:rPr>
+                <w:color w:val="FF0000"/>
+                <w:lang w:val="en-US"/>
+              </w:rPr>
+              <w:t>Fuel gauge</w:t>
+            </w:r>
+          </w:p>
         </w:tc>
         <w:tc>
           <w:tcPr>
@@ -695,17 +769,20 @@
           <w:p>
             <w:pPr>
               <w:rPr>
-                <w:lang w:val="en-US"/>
-              </w:rPr>
-            </w:pPr>
-            <w:r>
-              <w:rPr>
+                <w:color w:val="FF0000"/>
+                <w:lang w:val="en-US"/>
+              </w:rPr>
+            </w:pPr>
+            <w:r>
+              <w:rPr>
+                <w:color w:val="FF0000"/>
                 <w:lang w:val="en-US"/>
               </w:rPr>
               <w:t xml:space="preserve">DS2782_PIN_SDA </w:t>
             </w:r>
             <w:r>
               <w:rPr>
+                <w:color w:val="FF0000"/>
                 <w:lang w:val="en-US"/>
               </w:rPr>
               <w:t xml:space="preserve">  </w:t>
@@ -714,11 +791,13 @@
           <w:p>
             <w:pPr>
               <w:rPr>
-                <w:lang w:val="en-US"/>
-              </w:rPr>
-            </w:pPr>
-            <w:r>
-              <w:rPr>
+                <w:color w:val="FF0000"/>
+                <w:lang w:val="en-US"/>
+              </w:rPr>
+            </w:pPr>
+            <w:r>
+              <w:rPr>
+                <w:color w:val="FF0000"/>
                 <w:lang w:val="en-US"/>
               </w:rPr>
               <w:t xml:space="preserve">DS2782_PIN_SCL </w:t>
@@ -732,17 +811,20 @@
           <w:p>
             <w:pPr>
               <w:rPr>
-                <w:lang w:val="en-US"/>
-              </w:rPr>
-            </w:pPr>
-            <w:r>
-              <w:rPr>
+                <w:color w:val="FF0000"/>
+                <w:lang w:val="en-US"/>
+              </w:rPr>
+            </w:pPr>
+            <w:r>
+              <w:rPr>
+                <w:color w:val="FF0000"/>
                 <w:lang w:val="en-US"/>
               </w:rPr>
               <w:t>PTC9</w:t>
             </w:r>
             <w:r>
               <w:rPr>
+                <w:color w:val="FF0000"/>
                 <w:lang w:val="en-US"/>
               </w:rPr>
               <w:t xml:space="preserve"> </w:t>
@@ -751,11 +833,13 @@
           <w:p>
             <w:pPr>
               <w:rPr>
-                <w:lang w:val="en-US"/>
-              </w:rPr>
-            </w:pPr>
-            <w:r>
-              <w:rPr>
+                <w:color w:val="FF0000"/>
+                <w:lang w:val="en-US"/>
+              </w:rPr>
+            </w:pPr>
+            <w:r>
+              <w:rPr>
+                <w:color w:val="FF0000"/>
                 <w:lang w:val="en-US"/>
               </w:rPr>
               <w:t>PTC8</w:t>
@@ -771,34 +855,65 @@
           <w:p>
             <w:pPr>
               <w:rPr>
-                <w:lang w:val="en-US"/>
-              </w:rPr>
-            </w:pPr>
-            <w:r>
-              <w:rPr>
+                <w:color w:val="FF0000"/>
+                <w:lang w:val="en-US"/>
+              </w:rPr>
+            </w:pPr>
+            <w:r>
+              <w:rPr>
+                <w:color w:val="FF0000"/>
                 <w:lang w:val="en-US"/>
               </w:rPr>
               <w:t>SI7020</w:t>
             </w:r>
             <w:r>
               <w:rPr>
+                <w:color w:val="FF0000"/>
                 <w:lang w:val="en-US"/>
               </w:rPr>
               <w:t xml:space="preserve">   -    addr8bit (</w:t>
             </w:r>
             <w:r>
               <w:rPr>
+                <w:color w:val="FF0000"/>
                 <w:lang w:val="en-US"/>
               </w:rPr>
               <w:t>0x81</w:t>
             </w:r>
             <w:r>
               <w:rPr>
+                <w:color w:val="FF0000"/>
                 <w:lang w:val="en-US"/>
               </w:rPr>
               <w:t>)</w:t>
             </w:r>
           </w:p>
+          <w:p>
+            <w:pPr>
+              <w:rPr>
+                <w:rFonts w:ascii="Arial" w:hAnsi="Arial" w:cs="Arial"/>
+                <w:color w:val="FF0000"/>
+                <w:lang w:val="en-US"/>
+              </w:rPr>
+            </w:pPr>
+            <w:proofErr w:type="spellStart"/>
+            <w:r>
+              <w:rPr>
+                <w:color w:val="FF0000"/>
+                <w:lang w:val="en-US"/>
+              </w:rPr>
+              <w:t>Wilgotność</w:t>
+            </w:r>
+            <w:proofErr w:type="spellEnd"/>
+            <w:r>
+              <w:rPr>
+                <w:rFonts w:ascii="Arial" w:hAnsi="Arial" w:cs="Arial"/>
+                <w:color w:val="FF0000"/>
+                <w:lang w:val="en-US"/>
+              </w:rPr>
+              <w:t>♦</w:t>
+            </w:r>
+          </w:p>
         </w:tc>
         <w:tc>
           <w:tcPr>
@@ -807,17 +922,20 @@
           <w:p>
             <w:pPr>
               <w:rPr>
-                <w:lang w:val="en-US"/>
-              </w:rPr>
-            </w:pPr>
-            <w:r>
-              <w:rPr>
+                <w:color w:val="FF0000"/>
+                <w:lang w:val="en-US"/>
+              </w:rPr>
+            </w:pPr>
+            <w:r>
+              <w:rPr>
+                <w:color w:val="FF0000"/>
                 <w:lang w:val="en-US"/>
               </w:rPr>
               <w:t xml:space="preserve">SI7020_PIN_SDA </w:t>
             </w:r>
             <w:r>
               <w:rPr>
+                <w:color w:val="FF0000"/>
                 <w:lang w:val="en-US"/>
               </w:rPr>
               <w:t xml:space="preserve">   </w:t>
@@ -826,11 +944,13 @@
           <w:p>
             <w:pPr>
               <w:rPr>
-                <w:lang w:val="en-US"/>
-              </w:rPr>
-            </w:pPr>
-            <w:r>
-              <w:rPr>
+                <w:color w:val="FF0000"/>
+                <w:lang w:val="en-US"/>
+              </w:rPr>
+            </w:pPr>
+            <w:r>
+              <w:rPr>
+                <w:color w:val="FF0000"/>
                 <w:lang w:val="en-US"/>
               </w:rPr>
               <w:t xml:space="preserve">SI7020_PIN_SCL </w:t>
@@ -844,11 +964,13 @@
           <w:p>
             <w:pPr>
               <w:rPr>
-                <w:lang w:val="en-US"/>
-              </w:rPr>
-            </w:pPr>
-            <w:r>
-              <w:rPr>
+                <w:color w:val="FF0000"/>
+                <w:lang w:val="en-US"/>
+              </w:rPr>
+            </w:pPr>
+            <w:r>
+              <w:rPr>
+                <w:color w:val="FF0000"/>
                 <w:lang w:val="en-US"/>
               </w:rPr>
               <w:t>PTE0</w:t>
@@ -857,11 +979,13 @@
           <w:p>
             <w:pPr>
               <w:rPr>
-                <w:lang w:val="en-US"/>
-              </w:rPr>
-            </w:pPr>
-            <w:r>
-              <w:rPr>
+                <w:color w:val="FF0000"/>
+                <w:lang w:val="en-US"/>
+              </w:rPr>
+            </w:pPr>
+            <w:r>
+              <w:rPr>
+                <w:color w:val="FF0000"/>
                 <w:lang w:val="en-US"/>
               </w:rPr>
               <w:t>PTE1</w:t>
@@ -877,17 +1001,20 @@
           <w:p>
             <w:pPr>
               <w:rPr>
-                <w:lang w:val="en-US"/>
-              </w:rPr>
-            </w:pPr>
-            <w:r>
-              <w:rPr>
+                <w:color w:val="FF0000"/>
+                <w:lang w:val="en-US"/>
+              </w:rPr>
+            </w:pPr>
+            <w:r>
+              <w:rPr>
+                <w:color w:val="FF0000"/>
                 <w:lang w:val="en-US"/>
               </w:rPr>
               <w:t>AS3935</w:t>
             </w:r>
             <w:r>
               <w:rPr>
+                <w:color w:val="FF0000"/>
                 <w:lang w:val="en-US"/>
               </w:rPr>
               <w:t xml:space="preserve">   -    addr8bit (0x06)</w:t>
@@ -901,17 +1028,20 @@
           <w:p>
             <w:pPr>
               <w:rPr>
-                <w:lang w:val="en-US"/>
-              </w:rPr>
-            </w:pPr>
-            <w:r>
-              <w:rPr>
+                <w:color w:val="FF0000"/>
+                <w:lang w:val="en-US"/>
+              </w:rPr>
+            </w:pPr>
+            <w:r>
+              <w:rPr>
+                <w:color w:val="FF0000"/>
                 <w:lang w:val="en-US"/>
               </w:rPr>
               <w:t xml:space="preserve">AS3935_PIN_SDA </w:t>
             </w:r>
             <w:r>
               <w:rPr>
+                <w:color w:val="FF0000"/>
                 <w:lang w:val="en-US"/>
               </w:rPr>
               <w:t xml:space="preserve">   </w:t>
@@ -920,11 +1050,13 @@
           <w:p>
             <w:pPr>
               <w:rPr>
-                <w:lang w:val="en-US"/>
-              </w:rPr>
-            </w:pPr>
-            <w:r>
-              <w:rPr>
+                <w:color w:val="FF0000"/>
+                <w:lang w:val="en-US"/>
+              </w:rPr>
+            </w:pPr>
+            <w:r>
+              <w:rPr>
+                <w:color w:val="FF0000"/>
                 <w:lang w:val="en-US"/>
               </w:rPr>
               <w:t xml:space="preserve">AS3935_PIN_SCL </w:t>
@@ -933,11 +1065,13 @@
           <w:p>
             <w:pPr>
               <w:rPr>
-                <w:lang w:val="en-US"/>
-              </w:rPr>
-            </w:pPr>
-            <w:r>
-              <w:rPr>
+                <w:color w:val="FF0000"/>
+                <w:lang w:val="en-US"/>
+              </w:rPr>
+            </w:pPr>
+            <w:r>
+              <w:rPr>
+                <w:color w:val="FF0000"/>
                 <w:lang w:val="en-US"/>
               </w:rPr>
               <w:t xml:space="preserve">AS3935_PIN_INTERRUPT </w:t>
@@ -951,30 +1085,28 @@
           <w:p>
             <w:pPr>
               <w:rPr>
-                <w:lang w:val="en-US"/>
-              </w:rPr>
-            </w:pPr>
-            <w:r>
-              <w:rPr>
-                <w:lang w:val="en-US"/>
-              </w:rPr>
-              <w:t>PTC9</w:t>
-            </w:r>
-            <w:r>
-              <w:rPr>
-                <w:lang w:val="en-US"/>
-              </w:rPr>
-              <w:t xml:space="preserve"> </w:t>
-            </w:r>
-          </w:p>
-          <w:p>
-            <w:pPr>
-              <w:rPr>
-                <w:lang w:val="en-US"/>
-              </w:rPr>
-            </w:pPr>
-            <w:r>
-              <w:rPr>
+                <w:color w:val="FF0000"/>
+                <w:lang w:val="en-US"/>
+              </w:rPr>
+            </w:pPr>
+            <w:r>
+              <w:rPr>
+                <w:color w:val="FF0000"/>
+                <w:lang w:val="en-US"/>
+              </w:rPr>
+              <w:t xml:space="preserve">PTC9 </w:t>
+            </w:r>
+          </w:p>
+          <w:p>
+            <w:pPr>
+              <w:rPr>
+                <w:color w:val="FF0000"/>
+                <w:lang w:val="en-US"/>
+              </w:rPr>
+            </w:pPr>
+            <w:r>
+              <w:rPr>
+                <w:color w:val="FF0000"/>
                 <w:lang w:val="en-US"/>
               </w:rPr>
               <w:t>PTC8</w:t>
@@ -983,11 +1115,13 @@
           <w:p>
             <w:pPr>
               <w:rPr>
-                <w:lang w:val="en-US"/>
-              </w:rPr>
-            </w:pPr>
-            <w:r>
-              <w:rPr>
+                <w:color w:val="FF0000"/>
+                <w:lang w:val="en-US"/>
+              </w:rPr>
+            </w:pPr>
+            <w:r>
+              <w:rPr>
+                <w:color w:val="FF0000"/>
                 <w:lang w:val="en-US"/>
               </w:rPr>
               <w:t>PTA7</w:t>
@@ -1003,23 +1137,27 @@
           <w:p>
             <w:pPr>
               <w:rPr>
-                <w:lang w:val="en-US"/>
-              </w:rPr>
-            </w:pPr>
-            <w:r>
-              <w:rPr>
+                <w:color w:val="FF0000"/>
+                <w:lang w:val="en-US"/>
+              </w:rPr>
+            </w:pPr>
+            <w:r>
+              <w:rPr>
+                <w:color w:val="FF0000"/>
                 <w:lang w:val="en-US"/>
               </w:rPr>
               <w:t>GTS-4E-60</w:t>
             </w:r>
             <w:r>
               <w:rPr>
+                <w:color w:val="FF0000"/>
                 <w:lang w:val="en-US"/>
               </w:rPr>
               <w:t xml:space="preserve"> (GPS)</w:t>
             </w:r>
             <w:r>
               <w:rPr>
+                <w:color w:val="FF0000"/>
                 <w:lang w:val="en-US"/>
               </w:rPr>
               <w:t xml:space="preserve">       //UART2</w:t>
@@ -1033,11 +1171,13 @@
           <w:p>
             <w:pPr>
               <w:rPr>
-                <w:lang w:val="en-US"/>
-              </w:rPr>
-            </w:pPr>
-            <w:r>
-              <w:rPr>
+                <w:color w:val="FF0000"/>
+                <w:lang w:val="en-US"/>
+              </w:rPr>
+            </w:pPr>
+            <w:r>
+              <w:rPr>
+                <w:color w:val="FF0000"/>
                 <w:lang w:val="en-US"/>
               </w:rPr>
               <w:t>GPS_PIN_RX</w:t>
@@ -1046,11 +1186,13 @@
           <w:p>
             <w:pPr>
               <w:rPr>
-                <w:lang w:val="en-US"/>
-              </w:rPr>
-            </w:pPr>
-            <w:r>
-              <w:rPr>
+                <w:color w:val="FF0000"/>
+                <w:lang w:val="en-US"/>
+              </w:rPr>
+            </w:pPr>
+            <w:r>
+              <w:rPr>
+                <w:color w:val="FF0000"/>
                 <w:lang w:val="en-US"/>
               </w:rPr>
               <w:t>GPS_PIN_TX</w:t>
@@ -1064,11 +1206,13 @@
           <w:p>
             <w:pPr>
               <w:rPr>
-                <w:lang w:val="en-US"/>
-              </w:rPr>
-            </w:pPr>
-            <w:r>
-              <w:rPr>
+                <w:color w:val="FF0000"/>
+                <w:lang w:val="en-US"/>
+              </w:rPr>
+            </w:pPr>
+            <w:r>
+              <w:rPr>
+                <w:color w:val="FF0000"/>
                 <w:lang w:val="en-US"/>
               </w:rPr>
               <w:t xml:space="preserve">PTE17   </w:t>
@@ -1077,11 +1221,13 @@
           <w:p>
             <w:pPr>
               <w:rPr>
-                <w:lang w:val="en-US"/>
-              </w:rPr>
-            </w:pPr>
-            <w:r>
-              <w:rPr>
+                <w:color w:val="FF0000"/>
+                <w:lang w:val="en-US"/>
+              </w:rPr>
+            </w:pPr>
+            <w:r>
+              <w:rPr>
+                <w:color w:val="FF0000"/>
                 <w:lang w:val="en-US"/>
               </w:rPr>
               <w:t xml:space="preserve">PTE16    </w:t>
@@ -1097,17 +1243,20 @@
           <w:p>
             <w:pPr>
               <w:rPr>
-                <w:lang w:val="en-US"/>
-              </w:rPr>
-            </w:pPr>
-            <w:r>
-              <w:rPr>
+                <w:color w:val="FF0000"/>
+                <w:lang w:val="en-US"/>
+              </w:rPr>
+            </w:pPr>
+            <w:r>
+              <w:rPr>
+                <w:color w:val="FF0000"/>
                 <w:lang w:val="en-US"/>
               </w:rPr>
               <w:t>RFM-23</w:t>
             </w:r>
             <w:r>
               <w:rPr>
+                <w:color w:val="FF0000"/>
                 <w:lang w:val="en-US"/>
               </w:rPr>
               <w:t xml:space="preserve">                      //SPI0</w:t>
@@ -1121,11 +1270,13 @@
           <w:p>
             <w:pPr>
               <w:rPr>
-                <w:lang w:val="en-US"/>
-              </w:rPr>
-            </w:pPr>
-            <w:r>
-              <w:rPr>
+                <w:color w:val="FF0000"/>
+                <w:lang w:val="en-US"/>
+              </w:rPr>
+            </w:pPr>
+            <w:r>
+              <w:rPr>
+                <w:color w:val="FF0000"/>
                 <w:lang w:val="en-US"/>
               </w:rPr>
               <w:t>RFM_PIN _SDO</w:t>
@@ -1134,11 +1285,13 @@
           <w:p>
             <w:pPr>
               <w:rPr>
-                <w:lang w:val="en-US"/>
-              </w:rPr>
-            </w:pPr>
-            <w:r>
-              <w:rPr>
+                <w:color w:val="FF0000"/>
+                <w:lang w:val="en-US"/>
+              </w:rPr>
+            </w:pPr>
+            <w:r>
+              <w:rPr>
+                <w:color w:val="FF0000"/>
                 <w:lang w:val="en-US"/>
               </w:rPr>
               <w:t>RFM_PIN_SDI</w:t>
@@ -1147,11 +1300,13 @@
           <w:p>
             <w:pPr>
               <w:rPr>
-                <w:lang w:val="en-US"/>
-              </w:rPr>
-            </w:pPr>
-            <w:r>
-              <w:rPr>
+                <w:color w:val="FF0000"/>
+                <w:lang w:val="en-US"/>
+              </w:rPr>
+            </w:pPr>
+            <w:r>
+              <w:rPr>
+                <w:color w:val="FF0000"/>
                 <w:lang w:val="en-US"/>
               </w:rPr>
               <w:t>RFM_PIN_SCLK</w:t>
@@ -1160,12 +1315,14 @@
           <w:p>
             <w:pPr>
               <w:rPr>
+                <w:color w:val="FF0000"/>
                 <w:lang w:val="en-US"/>
               </w:rPr>
             </w:pPr>
             <w:proofErr w:type="spellStart"/>
             <w:r>
               <w:rPr>
+                <w:color w:val="FF0000"/>
                 <w:lang w:val="en-US"/>
               </w:rPr>
               <w:t>RFM_PIN_nSEL</w:t>
@@ -1175,12 +1332,14 @@
           <w:p>
             <w:pPr>
               <w:rPr>
+                <w:color w:val="FF0000"/>
                 <w:lang w:val="en-US"/>
               </w:rPr>
             </w:pPr>
             <w:proofErr w:type="spellStart"/>
             <w:r>
               <w:rPr>
+                <w:color w:val="FF0000"/>
                 <w:lang w:val="en-US"/>
               </w:rPr>
               <w:lastRenderedPageBreak/>
@@ -1191,11 +1350,13 @@
           <w:p>
             <w:pPr>
               <w:rPr>
-                <w:lang w:val="en-US"/>
-              </w:rPr>
-            </w:pPr>
-            <w:r>
-              <w:rPr>
+                <w:color w:val="FF0000"/>
+                <w:lang w:val="en-US"/>
+              </w:rPr>
+            </w:pPr>
+            <w:r>
+              <w:rPr>
+                <w:color w:val="FF0000"/>
                 <w:lang w:val="en-US"/>
               </w:rPr>
               <w:t>RFM_PIN_SDN</w:t>
@@ -1207,29 +1368,55 @@
             <w:tcW w:w="3071" w:type="dxa"/>
           </w:tcPr>
           <w:p>
-            <w:r>
+            <w:pPr>
+              <w:rPr>
+                <w:color w:val="FF0000"/>
+              </w:rPr>
+            </w:pPr>
+            <w:r>
+              <w:rPr>
+                <w:color w:val="FF0000"/>
+              </w:rPr>
               <w:lastRenderedPageBreak/>
               <w:t>PTA17 (MISO)</w:t>
             </w:r>
           </w:p>
           <w:p>
-            <w:r>
+            <w:pPr>
+              <w:rPr>
+                <w:color w:val="FF0000"/>
+              </w:rPr>
+            </w:pPr>
+            <w:r>
+              <w:rPr>
+                <w:color w:val="FF0000"/>
+              </w:rPr>
               <w:t>PTA16 (MOSI)</w:t>
             </w:r>
           </w:p>
           <w:p>
-            <w:r>
+            <w:pPr>
+              <w:rPr>
+                <w:color w:val="FF0000"/>
+              </w:rPr>
+            </w:pPr>
+            <w:r>
+              <w:rPr>
+                <w:color w:val="FF0000"/>
+              </w:rPr>
               <w:t>PTA15 (SCK)</w:t>
             </w:r>
           </w:p>
           <w:p>
             <w:pPr>
               <w:rPr>
-                <w:lang w:val="en-US"/>
-              </w:rPr>
-            </w:pPr>
-            <w:r>
-              <w:rPr>
+                <w:color w:val="FF0000"/>
+                <w:lang w:val="en-US"/>
+              </w:rPr>
+            </w:pPr>
+            <w:r>
+              <w:rPr>
+                <w:color w:val="FF0000"/>
                 <w:lang w:val="en-US"/>
               </w:rPr>
               <w:t>PTA14</w:t>
@@ -1238,11 +1425,13 @@
           <w:p>
             <w:pPr>
               <w:rPr>
-                <w:lang w:val="en-US"/>
-              </w:rPr>
-            </w:pPr>
-            <w:r>
-              <w:rPr>
+                <w:color w:val="FF0000"/>
+                <w:lang w:val="en-US"/>
+              </w:rPr>
+            </w:pPr>
+            <w:r>
+              <w:rPr>
+                <w:color w:val="FF0000"/>
                 <w:lang w:val="en-US"/>
               </w:rPr>
               <w:lastRenderedPageBreak/>
@@ -1250,6 +1439,7 @@
             </w:r>
             <w:r>
               <w:rPr>
+                <w:color w:val="FF0000"/>
                 <w:lang w:val="en-US"/>
               </w:rPr>
               <w:t xml:space="preserve"> (as IRQ)</w:t>
@@ -1258,11 +1448,13 @@
           <w:p>
             <w:pPr>
               <w:rPr>
-                <w:lang w:val="en-US"/>
-              </w:rPr>
-            </w:pPr>
-            <w:r>
-              <w:rPr>
+                <w:color w:val="FF0000"/>
+                <w:lang w:val="en-US"/>
+              </w:rPr>
+            </w:pPr>
+            <w:r>
+              <w:rPr>
+                <w:color w:val="FF0000"/>
                 <w:lang w:val="en-US"/>
               </w:rPr>
               <w:t xml:space="preserve">PTA5 </w:t>
@@ -1278,12 +1470,14 @@
           <w:p>
             <w:pPr>
               <w:rPr>
+                <w:color w:val="FF0000"/>
                 <w:lang w:val="en-US"/>
               </w:rPr>
             </w:pPr>
             <w:proofErr w:type="spellStart"/>
             <w:r>
               <w:rPr>
+                <w:color w:val="FF0000"/>
                 <w:lang w:val="en-US"/>
               </w:rPr>
               <w:lastRenderedPageBreak/>
@@ -1299,6 +1493,7 @@
           <w:p>
             <w:pPr>
               <w:rPr>
+                <w:color w:val="FF0000"/>
                 <w:lang w:val="en-US"/>
               </w:rPr>
             </w:pPr>
@@ -1311,11 +1506,13 @@
           <w:p>
             <w:pPr>
               <w:rPr>
-                <w:lang w:val="en-US"/>
-              </w:rPr>
-            </w:pPr>
-            <w:r>
-              <w:rPr>
+                <w:color w:val="FF0000"/>
+                <w:lang w:val="en-US"/>
+              </w:rPr>
+            </w:pPr>
+            <w:r>
+              <w:rPr>
+                <w:color w:val="FF0000"/>
                 <w:lang w:val="en-US"/>
               </w:rPr>
               <w:t>PTB0, PTB1</w:t>
@@ -1331,12 +1528,14 @@
           <w:p>
             <w:pPr>
               <w:rPr>
+                <w:color w:val="FF0000"/>
                 <w:lang w:val="en-US"/>
               </w:rPr>
             </w:pPr>
             <w:proofErr w:type="spellStart"/>
             <w:r>
               <w:rPr>
+                <w:color w:val="FF0000"/>
                 <w:lang w:val="en-US"/>
               </w:rPr>
               <w:t>Silnik</w:t>
@@ -1351,6 +1550,7 @@
           <w:p>
             <w:pPr>
               <w:rPr>
+                <w:color w:val="FF0000"/>
                 <w:lang w:val="en-US"/>
               </w:rPr>
             </w:pPr>
@@ -1363,11 +1563,13 @@
           <w:p>
             <w:pPr>
               <w:rPr>
-                <w:lang w:val="en-US"/>
-              </w:rPr>
-            </w:pPr>
-            <w:r>
-              <w:rPr>
+                <w:color w:val="FF0000"/>
+                <w:lang w:val="en-US"/>
+              </w:rPr>
+            </w:pPr>
+            <w:r>
+              <w:rPr>
+                <w:color w:val="FF0000"/>
                 <w:lang w:val="en-US"/>
               </w:rPr>
               <w:t>PTE2,PTE3</w:t>
@@ -1383,12 +1585,14 @@
           <w:p>
             <w:pPr>
               <w:rPr>
+                <w:color w:val="FF0000"/>
                 <w:lang w:val="en-US"/>
               </w:rPr>
             </w:pPr>
             <w:proofErr w:type="spellStart"/>
             <w:r>
               <w:rPr>
+                <w:color w:val="FF0000"/>
                 <w:lang w:val="en-US"/>
               </w:rPr>
               <w:t>Krańcówki</w:t>
@@ -1403,6 +1607,7 @@
           <w:p>
             <w:pPr>
               <w:rPr>
+                <w:color w:val="FF0000"/>
                 <w:lang w:val="en-US"/>
               </w:rPr>
             </w:pPr>
@@ -1415,14 +1620,51 @@
           <w:p>
             <w:pPr>
               <w:rPr>
-                <w:lang w:val="en-US"/>
-              </w:rPr>
-            </w:pPr>
-            <w:r>
-              <w:rPr>
-                <w:lang w:val="en-US"/>
-              </w:rPr>
-              <w:t>PTE4,PTE20</w:t>
+                <w:color w:val="FF0000"/>
+                <w:lang w:val="en-US"/>
+              </w:rPr>
+            </w:pPr>
+            <w:r>
+              <w:rPr>
+                <w:color w:val="FF0000"/>
+                <w:lang w:val="en-US"/>
+              </w:rPr>
+              <w:t>PT</w:t>
+            </w:r>
+            <w:r>
+              <w:rPr>
+                <w:color w:val="FF0000"/>
+                <w:lang w:val="en-US"/>
+              </w:rPr>
+              <w:t>A</w:t>
+            </w:r>
+            <w:r>
+              <w:rPr>
+                <w:color w:val="FF0000"/>
+                <w:lang w:val="en-US"/>
+              </w:rPr>
+              <w:t>5</w:t>
+            </w:r>
+            <w:r>
+              <w:rPr>
+                <w:color w:val="FF0000"/>
+                <w:lang w:val="en-US"/>
+              </w:rPr>
+              <w:t>,PT</w:t>
+            </w:r>
+            <w:r>
+              <w:rPr>
+                <w:color w:val="FF0000"/>
+                <w:lang w:val="en-US"/>
+              </w:rPr>
+              <w:t>A</w:t>
+            </w:r>
+            <w:r>
+              <w:rPr>
+                <w:color w:val="FF0000"/>
+                <w:lang w:val="en-US"/>
+              </w:rPr>
+              <w:t>4</w:t>
             </w:r>
           </w:p>
         </w:tc>
@@ -1509,7 +1751,7 @@
           <w:lang w:val="en-US"/>
         </w:rPr>
       </w:pPr>
-      <w:hyperlink r:id="rId5" w:history="1">
+      <w:hyperlink r:id="rId6" w:history="1">
         <w:r>
           <w:rPr>
             <w:rStyle w:val="Hipercze"/>
@@ -1531,7 +1773,7 @@
     </w:p>
     <w:p/>
     <w:p>
-      <w:hyperlink r:id="rId6" w:history="1">
+      <w:hyperlink r:id="rId7" w:history="1">
         <w:r>
           <w:rPr>
             <w:rStyle w:val="Hipercze"/>
@@ -1542,7 +1784,7 @@
     </w:p>
     <w:p/>
     <w:p>
-      <w:hyperlink r:id="rId7" w:history="1">
+      <w:hyperlink r:id="rId8" w:history="1">
         <w:r>
           <w:rPr>
             <w:rStyle w:val="Hipercze"/>
@@ -1561,7 +1803,7 @@
     </w:p>
     <w:p/>
     <w:p>
-      <w:hyperlink r:id="rId8" w:anchor="windsensor" w:history="1">
+      <w:hyperlink r:id="rId9" w:anchor="windsensor" w:history="1">
         <w:r>
           <w:rPr>
             <w:rStyle w:val="Hipercze"/>
@@ -1604,7 +1846,7 @@
           </v:shape>
         </w:pict>
       </w:r>
-      <w:hyperlink r:id="rId9" w:history="1">
+      <w:hyperlink r:id="rId10" w:history="1">
         <w:r>
           <w:rPr>
             <w:rStyle w:val="Hipercze"/>
@@ -1614,7 +1856,7 @@
       </w:hyperlink>
     </w:p>
     <w:p>
-      <w:hyperlink r:id="rId10" w:history="1">
+      <w:hyperlink r:id="rId11" w:history="1">
         <w:r>
           <w:rPr>
             <w:rStyle w:val="Hipercze"/>
@@ -1630,7 +1872,7 @@
       </w:r>
     </w:p>
     <w:p>
-      <w:hyperlink r:id="rId11" w:history="1">
+      <w:hyperlink r:id="rId12" w:history="1">
         <w:r>
           <w:rPr>
             <w:rStyle w:val="Hipercze"/>
@@ -1646,7 +1888,7 @@
       </w:r>
     </w:p>
     <w:p>
-      <w:hyperlink r:id="rId12" w:history="1">
+      <w:hyperlink r:id="rId13" w:history="1">
         <w:r>
           <w:rPr>
             <w:rStyle w:val="Hipercze"/>
@@ -1661,7 +1903,7 @@
       </w:r>
     </w:p>
     <w:p>
-      <w:hyperlink r:id="rId13" w:history="1">
+      <w:hyperlink r:id="rId14" w:history="1">
         <w:r>
           <w:rPr>
             <w:rStyle w:val="Hipercze"/>
@@ -1678,7 +1920,7 @@
       <w:proofErr w:type="spellEnd"/>
     </w:p>
     <w:p>
-      <w:hyperlink r:id="rId14" w:history="1">
+      <w:hyperlink r:id="rId15" w:history="1">
         <w:r>
           <w:rPr>
             <w:rStyle w:val="Hipercze"/>
@@ -1698,7 +1940,7 @@
       </w:r>
     </w:p>
     <w:p>
-      <w:hyperlink r:id="rId15" w:history="1">
+      <w:hyperlink r:id="rId16" w:history="1">
         <w:r>
           <w:rPr>
             <w:rStyle w:val="Hipercze"/>
@@ -1713,7 +1955,7 @@
       </w:r>
     </w:p>
     <w:p>
-      <w:hyperlink r:id="rId16" w:history="1">
+      <w:hyperlink r:id="rId17" w:history="1">
         <w:r>
           <w:rPr>
             <w:rStyle w:val="Hipercze"/>
@@ -1736,7 +1978,7 @@
       </w:r>
     </w:p>
     <w:p>
-      <w:hyperlink r:id="rId17" w:history="1">
+      <w:hyperlink r:id="rId18" w:history="1">
         <w:r>
           <w:rPr>
             <w:rStyle w:val="Hipercze"/>
@@ -1756,7 +1998,7 @@
       </w:r>
     </w:p>
     <w:p>
-      <w:hyperlink r:id="rId18" w:history="1">
+      <w:hyperlink r:id="rId19" w:history="1">
         <w:r>
           <w:rPr>
             <w:rStyle w:val="Hipercze"/>
@@ -1776,7 +2018,7 @@
       <w:proofErr w:type="spellEnd"/>
     </w:p>
     <w:p>
-      <w:hyperlink r:id="rId19" w:history="1">
+      <w:hyperlink r:id="rId20" w:history="1">
         <w:r>
           <w:rPr>
             <w:rStyle w:val="Hipercze"/>
@@ -1801,7 +2043,7 @@
           <w:rStyle w:val="Hipercze"/>
         </w:rPr>
       </w:pPr>
-      <w:hyperlink r:id="rId20" w:history="1">
+      <w:hyperlink r:id="rId21" w:history="1">
         <w:r>
           <w:rPr>
             <w:rStyle w:val="Hipercze"/>
@@ -1821,7 +2063,7 @@
 </file>
 
 <file path=word/styles.xml><?xml version="1.0" encoding="utf-8"?>
-<w:styles xmlns:r="http://schemas.openxmlformats.org/officeDocument/2006/relationships" xmlns:w="http://schemas.openxmlformats.org/wordprocessingml/2006/main">
+<w:styles xmlns:mc="http://schemas.openxmlformats.org/markup-compatibility/2006" xmlns:r="http://schemas.openxmlformats.org/officeDocument/2006/relationships" xmlns:w="http://schemas.openxmlformats.org/wordprocessingml/2006/main" xmlns:w14="http://schemas.microsoft.com/office/word/2010/wordml" mc:Ignorable="w14">
   <w:docDefaults>
     <w:rPrDefault>
       <w:rPr>
@@ -1992,7 +2234,6 @@
     <w:uiPriority w:val="99"/>
     <w:semiHidden/>
     <w:unhideWhenUsed/>
-    <w:qFormat/>
     <w:tblPr>
       <w:tblInd w:w="0" w:type="dxa"/>
       <w:tblCellMar>
@@ -2071,7 +2312,6 @@
       <w:spacing w:after="0" w:line="240" w:lineRule="auto"/>
     </w:pPr>
     <w:tblPr>
-      <w:tblInd w:w="0" w:type="dxa"/>
       <w:tblBorders>
         <w:top w:val="single" w:sz="4" w:space="0" w:color="auto"/>
         <w:left w:val="single" w:sz="4" w:space="0" w:color="auto"/>
@@ -2080,12 +2320,6 @@
         <w:insideH w:val="single" w:sz="4" w:space="0" w:color="auto"/>
         <w:insideV w:val="single" w:sz="4" w:space="0" w:color="auto"/>
       </w:tblBorders>
-      <w:tblCellMar>
-        <w:top w:w="0" w:type="dxa"/>
-        <w:left w:w="108" w:type="dxa"/>
-        <w:bottom w:w="0" w:type="dxa"/>
-        <w:right w:w="108" w:type="dxa"/>
-      </w:tblCellMar>
     </w:tblPr>
   </w:style>
 </w:styles>

</xml_diff>

<commit_message>
Pinout update concerning RFM23
</commit_message>
<xml_diff>
--- a/Utils/PINOUT.docx
+++ b/Utils/PINOUT.docx
@@ -1111,6 +1111,40 @@
                 <w:lang w:val="en-US"/>
               </w:rPr>
               <w:t xml:space="preserve">                      //SPI0</w:t>
+            </w:r>
+          </w:p>
+          <w:p>
+            <w:pPr>
+              <w:rPr>
+                <w:lang w:val="en-US"/>
+              </w:rPr>
+            </w:pPr>
+          </w:p>
+          <w:p>
+            <w:r>
+              <w:t xml:space="preserve">!!! NOTE </w:t>
+            </w:r>
+            <w:proofErr w:type="spellStart"/>
+            <w:r>
+              <w:t>Połaczyć</w:t>
+            </w:r>
+            <w:proofErr w:type="spellEnd"/>
+            <w:r>
+              <w:t xml:space="preserve"> PINY GPIO0 – </w:t>
+            </w:r>
+            <w:proofErr w:type="spellStart"/>
+            <w:r>
+              <w:t>TX_ANT</w:t>
+            </w:r>
+            <w:proofErr w:type="spellEnd"/>
+            <w:r>
+              <w:t xml:space="preserve"> , GPIO1</w:t>
+            </w:r>
+            <w:r>
+              <w:t>-</w:t>
+            </w:r>
+            <w:r>
+              <w:t>RX_ANT</w:t>
             </w:r>
           </w:p>
         </w:tc>

</xml_diff>

<commit_message>
bord uszko, piout update
</commit_message>
<xml_diff>
--- a/Utils/PINOUT.docx
+++ b/Utils/PINOUT.docx
@@ -1,6 +1,6 @@
 
 <file path=word/document.xml><?xml version="1.0" encoding="utf-8"?>
-<w:document xmlns:ve="http://schemas.openxmlformats.org/markup-compatibility/2006" xmlns:o="urn:schemas-microsoft-com:office:office" xmlns:r="http://schemas.openxmlformats.org/officeDocument/2006/relationships" xmlns:m="http://schemas.openxmlformats.org/officeDocument/2006/math" xmlns:v="urn:schemas-microsoft-com:vml" xmlns:wp="http://schemas.openxmlformats.org/drawingml/2006/wordprocessingDrawing" xmlns:w10="urn:schemas-microsoft-com:office:word" xmlns:w="http://schemas.openxmlformats.org/wordprocessingml/2006/main" xmlns:wne="http://schemas.microsoft.com/office/word/2006/wordml">
+<w:document xmlns:wpc="http://schemas.microsoft.com/office/word/2010/wordprocessingCanvas" xmlns:mc="http://schemas.openxmlformats.org/markup-compatibility/2006" xmlns:o="urn:schemas-microsoft-com:office:office" xmlns:r="http://schemas.openxmlformats.org/officeDocument/2006/relationships" xmlns:m="http://schemas.openxmlformats.org/officeDocument/2006/math" xmlns:v="urn:schemas-microsoft-com:vml" xmlns:wp14="http://schemas.microsoft.com/office/word/2010/wordprocessingDrawing" xmlns:wp="http://schemas.openxmlformats.org/drawingml/2006/wordprocessingDrawing" xmlns:w10="urn:schemas-microsoft-com:office:word" xmlns:w="http://schemas.openxmlformats.org/wordprocessingml/2006/main" xmlns:w14="http://schemas.microsoft.com/office/word/2010/wordml" xmlns:wpg="http://schemas.microsoft.com/office/word/2010/wordprocessingGroup" xmlns:wpi="http://schemas.microsoft.com/office/word/2010/wordprocessingInk" xmlns:wne="http://schemas.microsoft.com/office/word/2006/wordml" xmlns:wps="http://schemas.microsoft.com/office/word/2010/wordprocessingShape" mc:Ignorable="w14 wp14">
   <w:body>
     <w:p>
       <w:pPr>
@@ -79,7 +79,7 @@
                     </pic:cNvPicPr>
                   </pic:nvPicPr>
                   <pic:blipFill>
-                    <a:blip r:embed="rId4" cstate="print"/>
+                    <a:blip r:embed="rId5" cstate="print"/>
                     <a:srcRect/>
                     <a:stretch>
                       <a:fillRect/>
@@ -112,7 +112,7 @@
       <w:tblPr>
         <w:tblStyle w:val="Tabela-Siatka"/>
         <w:tblW w:w="0" w:type="auto"/>
-        <w:tblLook w:val="04A0"/>
+        <w:tblLook w:val="04A0" w:firstRow="1" w:lastRow="0" w:firstColumn="1" w:lastColumn="0" w:noHBand="0" w:noVBand="1"/>
       </w:tblPr>
       <w:tblGrid>
         <w:gridCol w:w="3070"/>
@@ -885,15 +885,7 @@
               <w:rPr>
                 <w:lang w:val="en-US"/>
               </w:rPr>
-              <w:t>MAX9611_PIN</w:t>
-            </w:r>
-            <w:bookmarkStart w:id="46" w:name="_GoBack"/>
-            <w:bookmarkEnd w:id="46"/>
-            <w:r>
-              <w:rPr>
-                <w:lang w:val="en-US"/>
-              </w:rPr>
-              <w:t xml:space="preserve">_SCL </w:t>
+              <w:t xml:space="preserve">MAX9611_PIN_SCL </w:t>
             </w:r>
           </w:p>
         </w:tc>
@@ -943,11 +935,23 @@
           <w:p>
             <w:pPr>
               <w:rPr>
-                <w:ins w:id="47" w:author="senio" w:date="2015-03-17T03:14:00Z"/>
-                <w:color w:val="FF0000"/>
-                <w:lang w:val="en-US"/>
-              </w:rPr>
-            </w:pPr>
+                <w:ins w:id="46" w:author="senio" w:date="2015-03-17T03:14:00Z"/>
+                <w:color w:val="FF0000"/>
+                <w:lang w:val="en-US"/>
+              </w:rPr>
+            </w:pPr>
+            <w:r>
+              <w:rPr>
+                <w:color w:val="FF0000"/>
+                <w:lang w:val="en-US"/>
+                <w:rPrChange w:id="47" w:author="senio" w:date="2015-03-17T03:14:00Z">
+                  <w:rPr>
+                    <w:lang w:val="en-US"/>
+                  </w:rPr>
+                </w:rPrChange>
+              </w:rPr>
+              <w:t>DS2782</w:t>
+            </w:r>
             <w:r>
               <w:rPr>
                 <w:color w:val="FF0000"/>
@@ -958,7 +962,7 @@
                   </w:rPr>
                 </w:rPrChange>
               </w:rPr>
-              <w:t>DS2782</w:t>
+              <w:t xml:space="preserve">   -    addr8bit (</w:t>
             </w:r>
             <w:r>
               <w:rPr>
@@ -970,7 +974,7 @@
                   </w:rPr>
                 </w:rPrChange>
               </w:rPr>
-              <w:t xml:space="preserve">   -    addr8bit (</w:t>
+              <w:t>0x68</w:t>
             </w:r>
             <w:r>
               <w:rPr>
@@ -982,9 +986,11 @@
                   </w:rPr>
                 </w:rPrChange>
               </w:rPr>
-              <w:t>0x68</w:t>
-            </w:r>
-            <w:r>
+              <w:t>)</w:t>
+            </w:r>
+          </w:p>
+          <w:p>
+            <w:pPr>
               <w:rPr>
                 <w:color w:val="FF0000"/>
                 <w:lang w:val="en-US"/>
@@ -994,22 +1000,8 @@
                   </w:rPr>
                 </w:rPrChange>
               </w:rPr>
-              <w:t>)</w:t>
-            </w:r>
-          </w:p>
-          <w:p>
-            <w:pPr>
-              <w:rPr>
-                <w:color w:val="FF0000"/>
-                <w:lang w:val="en-US"/>
-                <w:rPrChange w:id="52" w:author="senio" w:date="2015-03-17T03:14:00Z">
-                  <w:rPr>
-                    <w:lang w:val="en-US"/>
-                  </w:rPr>
-                </w:rPrChange>
-              </w:rPr>
-            </w:pPr>
-            <w:ins w:id="53" w:author="senio" w:date="2015-03-17T03:14:00Z">
+            </w:pPr>
+            <w:ins w:id="52" w:author="senio" w:date="2015-03-17T03:14:00Z">
               <w:r>
                 <w:rPr>
                   <w:color w:val="FF0000"/>
@@ -1029,13 +1021,25 @@
               <w:rPr>
                 <w:color w:val="FF0000"/>
                 <w:lang w:val="en-US"/>
+                <w:rPrChange w:id="53" w:author="senio" w:date="2015-03-17T03:14:00Z">
+                  <w:rPr>
+                    <w:lang w:val="en-US"/>
+                  </w:rPr>
+                </w:rPrChange>
+              </w:rPr>
+            </w:pPr>
+            <w:r>
+              <w:rPr>
+                <w:color w:val="FF0000"/>
+                <w:lang w:val="en-US"/>
                 <w:rPrChange w:id="54" w:author="senio" w:date="2015-03-17T03:14:00Z">
                   <w:rPr>
                     <w:lang w:val="en-US"/>
                   </w:rPr>
                 </w:rPrChange>
               </w:rPr>
-            </w:pPr>
+              <w:t xml:space="preserve">DS2782_PIN_SDA </w:t>
+            </w:r>
             <w:r>
               <w:rPr>
                 <w:color w:val="FF0000"/>
@@ -1046,9 +1050,11 @@
                   </w:rPr>
                 </w:rPrChange>
               </w:rPr>
-              <w:t xml:space="preserve">DS2782_PIN_SDA </w:t>
-            </w:r>
-            <w:r>
+              <w:t xml:space="preserve">  </w:t>
+            </w:r>
+          </w:p>
+          <w:p>
+            <w:pPr>
               <w:rPr>
                 <w:color w:val="FF0000"/>
                 <w:lang w:val="en-US"/>
@@ -1058,11 +1064,8 @@
                   </w:rPr>
                 </w:rPrChange>
               </w:rPr>
-              <w:t xml:space="preserve">  </w:t>
-            </w:r>
-          </w:p>
-          <w:p>
-            <w:pPr>
+            </w:pPr>
+            <w:r>
               <w:rPr>
                 <w:color w:val="FF0000"/>
                 <w:lang w:val="en-US"/>
@@ -1072,8 +1075,16 @@
                   </w:rPr>
                 </w:rPrChange>
               </w:rPr>
-            </w:pPr>
-            <w:r>
+              <w:t xml:space="preserve">DS2782_PIN_SCL </w:t>
+            </w:r>
+          </w:p>
+        </w:tc>
+        <w:tc>
+          <w:tcPr>
+            <w:tcW w:w="3071" w:type="dxa"/>
+          </w:tcPr>
+          <w:p>
+            <w:pPr>
               <w:rPr>
                 <w:color w:val="FF0000"/>
                 <w:lang w:val="en-US"/>
@@ -1083,16 +1094,8 @@
                   </w:rPr>
                 </w:rPrChange>
               </w:rPr>
-              <w:t xml:space="preserve">DS2782_PIN_SCL </w:t>
-            </w:r>
-          </w:p>
-        </w:tc>
-        <w:tc>
-          <w:tcPr>
-            <w:tcW w:w="3071" w:type="dxa"/>
-          </w:tcPr>
-          <w:p>
-            <w:pPr>
+            </w:pPr>
+            <w:r>
               <w:rPr>
                 <w:color w:val="FF0000"/>
                 <w:lang w:val="en-US"/>
@@ -1102,7 +1105,8 @@
                   </w:rPr>
                 </w:rPrChange>
               </w:rPr>
-            </w:pPr>
+              <w:t>PTC9</w:t>
+            </w:r>
             <w:r>
               <w:rPr>
                 <w:color w:val="FF0000"/>
@@ -1113,9 +1117,11 @@
                   </w:rPr>
                 </w:rPrChange>
               </w:rPr>
-              <w:t>PTC9</w:t>
-            </w:r>
-            <w:r>
+              <w:t xml:space="preserve"> </w:t>
+            </w:r>
+          </w:p>
+          <w:p>
+            <w:pPr>
               <w:rPr>
                 <w:color w:val="FF0000"/>
                 <w:lang w:val="en-US"/>
@@ -1125,26 +1131,12 @@
                   </w:rPr>
                 </w:rPrChange>
               </w:rPr>
-              <w:t xml:space="preserve"> </w:t>
-            </w:r>
-          </w:p>
-          <w:p>
-            <w:pPr>
+            </w:pPr>
+            <w:r>
               <w:rPr>
                 <w:color w:val="FF0000"/>
                 <w:lang w:val="en-US"/>
                 <w:rPrChange w:id="62" w:author="senio" w:date="2015-03-17T03:14:00Z">
-                  <w:rPr>
-                    <w:lang w:val="en-US"/>
-                  </w:rPr>
-                </w:rPrChange>
-              </w:rPr>
-            </w:pPr>
-            <w:r>
-              <w:rPr>
-                <w:color w:val="FF0000"/>
-                <w:lang w:val="en-US"/>
-                <w:rPrChange w:id="63" w:author="senio" w:date="2015-03-17T03:14:00Z">
                   <w:rPr>
                     <w:lang w:val="en-US"/>
                   </w:rPr>
@@ -1163,11 +1155,23 @@
           <w:p>
             <w:pPr>
               <w:rPr>
-                <w:ins w:id="64" w:author="senio" w:date="2015-03-17T03:14:00Z"/>
-                <w:color w:val="FF0000"/>
-                <w:lang w:val="en-US"/>
-              </w:rPr>
-            </w:pPr>
+                <w:ins w:id="63" w:author="senio" w:date="2015-03-17T03:14:00Z"/>
+                <w:color w:val="FF0000"/>
+                <w:lang w:val="en-US"/>
+              </w:rPr>
+            </w:pPr>
+            <w:r>
+              <w:rPr>
+                <w:color w:val="FF0000"/>
+                <w:lang w:val="en-US"/>
+                <w:rPrChange w:id="64" w:author="senio" w:date="2015-03-17T03:14:00Z">
+                  <w:rPr>
+                    <w:lang w:val="en-US"/>
+                  </w:rPr>
+                </w:rPrChange>
+              </w:rPr>
+              <w:t>SI7020</w:t>
+            </w:r>
             <w:r>
               <w:rPr>
                 <w:color w:val="FF0000"/>
@@ -1178,7 +1182,7 @@
                   </w:rPr>
                 </w:rPrChange>
               </w:rPr>
-              <w:t>SI7020</w:t>
+              <w:t xml:space="preserve">   -    addr8bit (</w:t>
             </w:r>
             <w:r>
               <w:rPr>
@@ -1190,7 +1194,7 @@
                   </w:rPr>
                 </w:rPrChange>
               </w:rPr>
-              <w:t xml:space="preserve">   -    addr8bit (</w:t>
+              <w:t>0x81</w:t>
             </w:r>
             <w:r>
               <w:rPr>
@@ -1202,10 +1206,13 @@
                   </w:rPr>
                 </w:rPrChange>
               </w:rPr>
-              <w:t>0x81</w:t>
-            </w:r>
-            <w:r>
-              <w:rPr>
+              <w:t>)</w:t>
+            </w:r>
+          </w:p>
+          <w:p>
+            <w:pPr>
+              <w:rPr>
+                <w:rFonts w:ascii="Arial" w:hAnsi="Arial"/>
                 <w:color w:val="FF0000"/>
                 <w:lang w:val="en-US"/>
                 <w:rPrChange w:id="68" w:author="senio" w:date="2015-03-17T03:14:00Z">
@@ -1214,24 +1221,9 @@
                   </w:rPr>
                 </w:rPrChange>
               </w:rPr>
-              <w:t>)</w:t>
-            </w:r>
-          </w:p>
-          <w:p>
-            <w:pPr>
-              <w:rPr>
-                <w:rFonts w:ascii="Arial" w:hAnsi="Arial"/>
-                <w:color w:val="FF0000"/>
-                <w:lang w:val="en-US"/>
-                <w:rPrChange w:id="69" w:author="senio" w:date="2015-03-17T03:14:00Z">
-                  <w:rPr>
-                    <w:lang w:val="en-US"/>
-                  </w:rPr>
-                </w:rPrChange>
-              </w:rPr>
             </w:pPr>
             <w:proofErr w:type="spellStart"/>
-            <w:ins w:id="70" w:author="senio" w:date="2015-03-17T03:14:00Z">
+            <w:ins w:id="69" w:author="senio" w:date="2015-03-17T03:14:00Z">
               <w:r>
                 <w:rPr>
                   <w:color w:val="FF0000"/>
@@ -1260,13 +1252,25 @@
               <w:rPr>
                 <w:color w:val="FF0000"/>
                 <w:lang w:val="en-US"/>
+                <w:rPrChange w:id="70" w:author="senio" w:date="2015-03-17T03:14:00Z">
+                  <w:rPr>
+                    <w:lang w:val="en-US"/>
+                  </w:rPr>
+                </w:rPrChange>
+              </w:rPr>
+            </w:pPr>
+            <w:r>
+              <w:rPr>
+                <w:color w:val="FF0000"/>
+                <w:lang w:val="en-US"/>
                 <w:rPrChange w:id="71" w:author="senio" w:date="2015-03-17T03:14:00Z">
                   <w:rPr>
                     <w:lang w:val="en-US"/>
                   </w:rPr>
                 </w:rPrChange>
               </w:rPr>
-            </w:pPr>
+              <w:t xml:space="preserve">SI7020_PIN_SDA </w:t>
+            </w:r>
             <w:r>
               <w:rPr>
                 <w:color w:val="FF0000"/>
@@ -1277,9 +1281,11 @@
                   </w:rPr>
                 </w:rPrChange>
               </w:rPr>
-              <w:t xml:space="preserve">SI7020_PIN_SDA </w:t>
-            </w:r>
-            <w:r>
+              <w:t xml:space="preserve">   </w:t>
+            </w:r>
+          </w:p>
+          <w:p>
+            <w:pPr>
               <w:rPr>
                 <w:color w:val="FF0000"/>
                 <w:lang w:val="en-US"/>
@@ -1289,11 +1295,8 @@
                   </w:rPr>
                 </w:rPrChange>
               </w:rPr>
-              <w:t xml:space="preserve">   </w:t>
-            </w:r>
-          </w:p>
-          <w:p>
-            <w:pPr>
+            </w:pPr>
+            <w:r>
               <w:rPr>
                 <w:color w:val="FF0000"/>
                 <w:lang w:val="en-US"/>
@@ -1303,8 +1306,16 @@
                   </w:rPr>
                 </w:rPrChange>
               </w:rPr>
-            </w:pPr>
-            <w:r>
+              <w:t xml:space="preserve">SI7020_PIN_SCL </w:t>
+            </w:r>
+          </w:p>
+        </w:tc>
+        <w:tc>
+          <w:tcPr>
+            <w:tcW w:w="3071" w:type="dxa"/>
+          </w:tcPr>
+          <w:p>
+            <w:pPr>
               <w:rPr>
                 <w:color w:val="FF0000"/>
                 <w:lang w:val="en-US"/>
@@ -1314,16 +1325,8 @@
                   </w:rPr>
                 </w:rPrChange>
               </w:rPr>
-              <w:t xml:space="preserve">SI7020_PIN_SCL </w:t>
-            </w:r>
-          </w:p>
-        </w:tc>
-        <w:tc>
-          <w:tcPr>
-            <w:tcW w:w="3071" w:type="dxa"/>
-          </w:tcPr>
-          <w:p>
-            <w:pPr>
+            </w:pPr>
+            <w:r>
               <w:rPr>
                 <w:color w:val="FF0000"/>
                 <w:lang w:val="en-US"/>
@@ -1333,8 +1336,11 @@
                   </w:rPr>
                 </w:rPrChange>
               </w:rPr>
-            </w:pPr>
-            <w:r>
+              <w:t>PTE0</w:t>
+            </w:r>
+          </w:p>
+          <w:p>
+            <w:pPr>
               <w:rPr>
                 <w:color w:val="FF0000"/>
                 <w:lang w:val="en-US"/>
@@ -1344,26 +1350,12 @@
                   </w:rPr>
                 </w:rPrChange>
               </w:rPr>
-              <w:t>PTE0</w:t>
-            </w:r>
-          </w:p>
-          <w:p>
-            <w:pPr>
+            </w:pPr>
+            <w:r>
               <w:rPr>
                 <w:color w:val="FF0000"/>
                 <w:lang w:val="en-US"/>
                 <w:rPrChange w:id="78" w:author="senio" w:date="2015-03-17T03:14:00Z">
-                  <w:rPr>
-                    <w:lang w:val="en-US"/>
-                  </w:rPr>
-                </w:rPrChange>
-              </w:rPr>
-            </w:pPr>
-            <w:r>
-              <w:rPr>
-                <w:color w:val="FF0000"/>
-                <w:lang w:val="en-US"/>
-                <w:rPrChange w:id="79" w:author="senio" w:date="2015-03-17T03:14:00Z">
                   <w:rPr>
                     <w:lang w:val="en-US"/>
                   </w:rPr>
@@ -1384,13 +1376,25 @@
               <w:rPr>
                 <w:color w:val="FF0000"/>
                 <w:lang w:val="en-US"/>
+                <w:rPrChange w:id="79" w:author="senio" w:date="2015-03-17T03:14:00Z">
+                  <w:rPr>
+                    <w:lang w:val="en-US"/>
+                  </w:rPr>
+                </w:rPrChange>
+              </w:rPr>
+            </w:pPr>
+            <w:r>
+              <w:rPr>
+                <w:color w:val="FF0000"/>
+                <w:lang w:val="en-US"/>
                 <w:rPrChange w:id="80" w:author="senio" w:date="2015-03-17T03:14:00Z">
                   <w:rPr>
                     <w:lang w:val="en-US"/>
                   </w:rPr>
                 </w:rPrChange>
               </w:rPr>
-            </w:pPr>
+              <w:t>AS3935</w:t>
+            </w:r>
             <w:r>
               <w:rPr>
                 <w:color w:val="FF0000"/>
@@ -1401,9 +1405,16 @@
                   </w:rPr>
                 </w:rPrChange>
               </w:rPr>
-              <w:t>AS3935</w:t>
-            </w:r>
-            <w:r>
+              <w:t xml:space="preserve">   -    addr8bit (0x06)</w:t>
+            </w:r>
+          </w:p>
+        </w:tc>
+        <w:tc>
+          <w:tcPr>
+            <w:tcW w:w="3071" w:type="dxa"/>
+          </w:tcPr>
+          <w:p>
+            <w:pPr>
               <w:rPr>
                 <w:color w:val="FF0000"/>
                 <w:lang w:val="en-US"/>
@@ -1413,7 +1424,80 @@
                   </w:rPr>
                 </w:rPrChange>
               </w:rPr>
-              <w:t xml:space="preserve">   -    addr8bit (0x06)</w:t>
+            </w:pPr>
+            <w:r>
+              <w:rPr>
+                <w:color w:val="FF0000"/>
+                <w:lang w:val="en-US"/>
+                <w:rPrChange w:id="83" w:author="senio" w:date="2015-03-17T03:14:00Z">
+                  <w:rPr>
+                    <w:lang w:val="en-US"/>
+                  </w:rPr>
+                </w:rPrChange>
+              </w:rPr>
+              <w:t xml:space="preserve">AS3935_PIN_SDA </w:t>
+            </w:r>
+            <w:r>
+              <w:rPr>
+                <w:color w:val="FF0000"/>
+                <w:lang w:val="en-US"/>
+                <w:rPrChange w:id="84" w:author="senio" w:date="2015-03-17T03:14:00Z">
+                  <w:rPr>
+                    <w:lang w:val="en-US"/>
+                  </w:rPr>
+                </w:rPrChange>
+              </w:rPr>
+              <w:t xml:space="preserve">   </w:t>
+            </w:r>
+          </w:p>
+          <w:p>
+            <w:pPr>
+              <w:rPr>
+                <w:color w:val="FF0000"/>
+                <w:lang w:val="en-US"/>
+                <w:rPrChange w:id="85" w:author="senio" w:date="2015-03-17T03:14:00Z">
+                  <w:rPr>
+                    <w:lang w:val="en-US"/>
+                  </w:rPr>
+                </w:rPrChange>
+              </w:rPr>
+            </w:pPr>
+            <w:r>
+              <w:rPr>
+                <w:color w:val="FF0000"/>
+                <w:lang w:val="en-US"/>
+                <w:rPrChange w:id="86" w:author="senio" w:date="2015-03-17T03:14:00Z">
+                  <w:rPr>
+                    <w:lang w:val="en-US"/>
+                  </w:rPr>
+                </w:rPrChange>
+              </w:rPr>
+              <w:t xml:space="preserve">AS3935_PIN_SCL </w:t>
+            </w:r>
+          </w:p>
+          <w:p>
+            <w:pPr>
+              <w:rPr>
+                <w:color w:val="FF0000"/>
+                <w:lang w:val="en-US"/>
+                <w:rPrChange w:id="87" w:author="senio" w:date="2015-03-17T03:14:00Z">
+                  <w:rPr>
+                    <w:lang w:val="en-US"/>
+                  </w:rPr>
+                </w:rPrChange>
+              </w:rPr>
+            </w:pPr>
+            <w:r>
+              <w:rPr>
+                <w:color w:val="FF0000"/>
+                <w:lang w:val="en-US"/>
+                <w:rPrChange w:id="88" w:author="senio" w:date="2015-03-17T03:14:00Z">
+                  <w:rPr>
+                    <w:lang w:val="en-US"/>
+                  </w:rPr>
+                </w:rPrChange>
+              </w:rPr>
+              <w:t xml:space="preserve">AS3935_PIN_INTERRUPT </w:t>
             </w:r>
           </w:p>
         </w:tc>
@@ -1426,95 +1510,14 @@
               <w:rPr>
                 <w:color w:val="FF0000"/>
                 <w:lang w:val="en-US"/>
-                <w:rPrChange w:id="83" w:author="senio" w:date="2015-03-17T03:14:00Z">
-                  <w:rPr>
-                    <w:lang w:val="en-US"/>
-                  </w:rPr>
-                </w:rPrChange>
-              </w:rPr>
-            </w:pPr>
-            <w:r>
-              <w:rPr>
-                <w:color w:val="FF0000"/>
-                <w:lang w:val="en-US"/>
-                <w:rPrChange w:id="84" w:author="senio" w:date="2015-03-17T03:14:00Z">
-                  <w:rPr>
-                    <w:lang w:val="en-US"/>
-                  </w:rPr>
-                </w:rPrChange>
-              </w:rPr>
-              <w:t xml:space="preserve">AS3935_PIN_SDA </w:t>
-            </w:r>
-            <w:r>
-              <w:rPr>
-                <w:color w:val="FF0000"/>
-                <w:lang w:val="en-US"/>
-                <w:rPrChange w:id="85" w:author="senio" w:date="2015-03-17T03:14:00Z">
-                  <w:rPr>
-                    <w:lang w:val="en-US"/>
-                  </w:rPr>
-                </w:rPrChange>
-              </w:rPr>
-              <w:t xml:space="preserve">   </w:t>
-            </w:r>
-          </w:p>
-          <w:p>
-            <w:pPr>
-              <w:rPr>
-                <w:color w:val="FF0000"/>
-                <w:lang w:val="en-US"/>
-                <w:rPrChange w:id="86" w:author="senio" w:date="2015-03-17T03:14:00Z">
-                  <w:rPr>
-                    <w:lang w:val="en-US"/>
-                  </w:rPr>
-                </w:rPrChange>
-              </w:rPr>
-            </w:pPr>
-            <w:r>
-              <w:rPr>
-                <w:color w:val="FF0000"/>
-                <w:lang w:val="en-US"/>
-                <w:rPrChange w:id="87" w:author="senio" w:date="2015-03-17T03:14:00Z">
-                  <w:rPr>
-                    <w:lang w:val="en-US"/>
-                  </w:rPr>
-                </w:rPrChange>
-              </w:rPr>
-              <w:t xml:space="preserve">AS3935_PIN_SCL </w:t>
-            </w:r>
-          </w:p>
-          <w:p>
-            <w:pPr>
-              <w:rPr>
-                <w:color w:val="FF0000"/>
-                <w:lang w:val="en-US"/>
-                <w:rPrChange w:id="88" w:author="senio" w:date="2015-03-17T03:14:00Z">
-                  <w:rPr>
-                    <w:lang w:val="en-US"/>
-                  </w:rPr>
-                </w:rPrChange>
-              </w:rPr>
-            </w:pPr>
-            <w:r>
-              <w:rPr>
-                <w:color w:val="FF0000"/>
-                <w:lang w:val="en-US"/>
                 <w:rPrChange w:id="89" w:author="senio" w:date="2015-03-17T03:14:00Z">
                   <w:rPr>
                     <w:lang w:val="en-US"/>
                   </w:rPr>
                 </w:rPrChange>
               </w:rPr>
-              <w:t xml:space="preserve">AS3935_PIN_INTERRUPT </w:t>
-            </w:r>
-          </w:p>
-        </w:tc>
-        <w:tc>
-          <w:tcPr>
-            <w:tcW w:w="3071" w:type="dxa"/>
-          </w:tcPr>
-          <w:p>
-            <w:pPr>
+            </w:pPr>
+            <w:r>
               <w:rPr>
                 <w:color w:val="FF0000"/>
                 <w:lang w:val="en-US"/>
@@ -1524,8 +1527,11 @@
                   </w:rPr>
                 </w:rPrChange>
               </w:rPr>
-            </w:pPr>
-            <w:r>
+              <w:t xml:space="preserve">PTC9 </w:t>
+            </w:r>
+          </w:p>
+          <w:p>
+            <w:pPr>
               <w:rPr>
                 <w:color w:val="FF0000"/>
                 <w:lang w:val="en-US"/>
@@ -1535,11 +1541,8 @@
                   </w:rPr>
                 </w:rPrChange>
               </w:rPr>
-              <w:t xml:space="preserve">PTC9 </w:t>
-            </w:r>
-          </w:p>
-          <w:p>
-            <w:pPr>
+            </w:pPr>
+            <w:r>
               <w:rPr>
                 <w:color w:val="FF0000"/>
                 <w:lang w:val="en-US"/>
@@ -1549,8 +1552,11 @@
                   </w:rPr>
                 </w:rPrChange>
               </w:rPr>
-            </w:pPr>
-            <w:r>
+              <w:t>PTC8</w:t>
+            </w:r>
+          </w:p>
+          <w:p>
+            <w:pPr>
               <w:rPr>
                 <w:color w:val="FF0000"/>
                 <w:lang w:val="en-US"/>
@@ -1560,26 +1566,12 @@
                   </w:rPr>
                 </w:rPrChange>
               </w:rPr>
-              <w:t>PTC8</w:t>
-            </w:r>
-          </w:p>
-          <w:p>
-            <w:pPr>
+            </w:pPr>
+            <w:r>
               <w:rPr>
                 <w:color w:val="FF0000"/>
                 <w:lang w:val="en-US"/>
                 <w:rPrChange w:id="94" w:author="senio" w:date="2015-03-17T03:14:00Z">
-                  <w:rPr>
-                    <w:lang w:val="en-US"/>
-                  </w:rPr>
-                </w:rPrChange>
-              </w:rPr>
-            </w:pPr>
-            <w:r>
-              <w:rPr>
-                <w:color w:val="FF0000"/>
-                <w:lang w:val="en-US"/>
-                <w:rPrChange w:id="95" w:author="senio" w:date="2015-03-17T03:14:00Z">
                   <w:rPr>
                     <w:lang w:val="en-US"/>
                   </w:rPr>
@@ -1600,13 +1592,25 @@
               <w:rPr>
                 <w:color w:val="FF0000"/>
                 <w:lang w:val="en-US"/>
+                <w:rPrChange w:id="95" w:author="senio" w:date="2015-03-17T03:14:00Z">
+                  <w:rPr>
+                    <w:lang w:val="en-US"/>
+                  </w:rPr>
+                </w:rPrChange>
+              </w:rPr>
+            </w:pPr>
+            <w:r>
+              <w:rPr>
+                <w:color w:val="FF0000"/>
+                <w:lang w:val="en-US"/>
                 <w:rPrChange w:id="96" w:author="senio" w:date="2015-03-17T03:14:00Z">
                   <w:rPr>
                     <w:lang w:val="en-US"/>
                   </w:rPr>
                 </w:rPrChange>
               </w:rPr>
-            </w:pPr>
+              <w:t>GTS-4E-60</w:t>
+            </w:r>
             <w:r>
               <w:rPr>
                 <w:color w:val="FF0000"/>
@@ -1617,7 +1621,7 @@
                   </w:rPr>
                 </w:rPrChange>
               </w:rPr>
-              <w:t>GTS-4E-60</w:t>
+              <w:t xml:space="preserve"> (GPS)</w:t>
             </w:r>
             <w:r>
               <w:rPr>
@@ -1629,9 +1633,16 @@
                   </w:rPr>
                 </w:rPrChange>
               </w:rPr>
-              <w:t xml:space="preserve"> (GPS)</w:t>
-            </w:r>
-            <w:r>
+              <w:t xml:space="preserve">       //UART2</w:t>
+            </w:r>
+          </w:p>
+        </w:tc>
+        <w:tc>
+          <w:tcPr>
+            <w:tcW w:w="3071" w:type="dxa"/>
+          </w:tcPr>
+          <w:p>
+            <w:pPr>
               <w:rPr>
                 <w:color w:val="FF0000"/>
                 <w:lang w:val="en-US"/>
@@ -1641,7 +1652,43 @@
                   </w:rPr>
                 </w:rPrChange>
               </w:rPr>
-              <w:t xml:space="preserve">       //UART2</w:t>
+            </w:pPr>
+            <w:r>
+              <w:rPr>
+                <w:color w:val="FF0000"/>
+                <w:lang w:val="en-US"/>
+                <w:rPrChange w:id="100" w:author="senio" w:date="2015-03-17T03:14:00Z">
+                  <w:rPr>
+                    <w:lang w:val="en-US"/>
+                  </w:rPr>
+                </w:rPrChange>
+              </w:rPr>
+              <w:t>GPS_PIN_RX</w:t>
+            </w:r>
+          </w:p>
+          <w:p>
+            <w:pPr>
+              <w:rPr>
+                <w:color w:val="FF0000"/>
+                <w:lang w:val="en-US"/>
+                <w:rPrChange w:id="101" w:author="senio" w:date="2015-03-17T03:14:00Z">
+                  <w:rPr>
+                    <w:lang w:val="en-US"/>
+                  </w:rPr>
+                </w:rPrChange>
+              </w:rPr>
+            </w:pPr>
+            <w:r>
+              <w:rPr>
+                <w:color w:val="FF0000"/>
+                <w:lang w:val="en-US"/>
+                <w:rPrChange w:id="102" w:author="senio" w:date="2015-03-17T03:14:00Z">
+                  <w:rPr>
+                    <w:lang w:val="en-US"/>
+                  </w:rPr>
+                </w:rPrChange>
+              </w:rPr>
+              <w:t>GPS_PIN_TX</w:t>
             </w:r>
           </w:p>
         </w:tc>
@@ -1654,58 +1701,14 @@
               <w:rPr>
                 <w:color w:val="FF0000"/>
                 <w:lang w:val="en-US"/>
-                <w:rPrChange w:id="100" w:author="senio" w:date="2015-03-17T03:14:00Z">
-                  <w:rPr>
-                    <w:lang w:val="en-US"/>
-                  </w:rPr>
-                </w:rPrChange>
-              </w:rPr>
-            </w:pPr>
-            <w:r>
-              <w:rPr>
-                <w:color w:val="FF0000"/>
-                <w:lang w:val="en-US"/>
-                <w:rPrChange w:id="101" w:author="senio" w:date="2015-03-17T03:14:00Z">
-                  <w:rPr>
-                    <w:lang w:val="en-US"/>
-                  </w:rPr>
-                </w:rPrChange>
-              </w:rPr>
-              <w:t>GPS_PIN_RX</w:t>
-            </w:r>
-          </w:p>
-          <w:p>
-            <w:pPr>
-              <w:rPr>
-                <w:color w:val="FF0000"/>
-                <w:lang w:val="en-US"/>
-                <w:rPrChange w:id="102" w:author="senio" w:date="2015-03-17T03:14:00Z">
-                  <w:rPr>
-                    <w:lang w:val="en-US"/>
-                  </w:rPr>
-                </w:rPrChange>
-              </w:rPr>
-            </w:pPr>
-            <w:r>
-              <w:rPr>
-                <w:color w:val="FF0000"/>
-                <w:lang w:val="en-US"/>
                 <w:rPrChange w:id="103" w:author="senio" w:date="2015-03-17T03:14:00Z">
                   <w:rPr>
                     <w:lang w:val="en-US"/>
                   </w:rPr>
                 </w:rPrChange>
               </w:rPr>
-              <w:t>GPS_PIN_TX</w:t>
-            </w:r>
-          </w:p>
-        </w:tc>
-        <w:tc>
-          <w:tcPr>
-            <w:tcW w:w="3071" w:type="dxa"/>
-          </w:tcPr>
-          <w:p>
-            <w:pPr>
+            </w:pPr>
+            <w:r>
               <w:rPr>
                 <w:color w:val="FF0000"/>
                 <w:lang w:val="en-US"/>
@@ -1715,8 +1718,11 @@
                   </w:rPr>
                 </w:rPrChange>
               </w:rPr>
-            </w:pPr>
-            <w:r>
+              <w:t xml:space="preserve">PTE17   </w:t>
+            </w:r>
+          </w:p>
+          <w:p>
+            <w:pPr>
               <w:rPr>
                 <w:color w:val="FF0000"/>
                 <w:lang w:val="en-US"/>
@@ -1726,26 +1732,12 @@
                   </w:rPr>
                 </w:rPrChange>
               </w:rPr>
-              <w:t xml:space="preserve">PTE17   </w:t>
-            </w:r>
-          </w:p>
-          <w:p>
-            <w:pPr>
+            </w:pPr>
+            <w:r>
               <w:rPr>
                 <w:color w:val="FF0000"/>
                 <w:lang w:val="en-US"/>
                 <w:rPrChange w:id="106" w:author="senio" w:date="2015-03-17T03:14:00Z">
-                  <w:rPr>
-                    <w:lang w:val="en-US"/>
-                  </w:rPr>
-                </w:rPrChange>
-              </w:rPr>
-            </w:pPr>
-            <w:r>
-              <w:rPr>
-                <w:color w:val="FF0000"/>
-                <w:lang w:val="en-US"/>
-                <w:rPrChange w:id="107" w:author="senio" w:date="2015-03-17T03:14:00Z">
                   <w:rPr>
                     <w:lang w:val="en-US"/>
                   </w:rPr>
@@ -1764,9 +1756,20 @@
           <w:p>
             <w:pPr>
               <w:rPr>
-                <w:ins w:id="108" w:author="lukasz" w:date="2015-03-17T03:14:00Z"/>
-              </w:rPr>
-            </w:pPr>
+                <w:ins w:id="107" w:author="lukasz" w:date="2015-03-17T03:14:00Z"/>
+              </w:rPr>
+            </w:pPr>
+            <w:r>
+              <w:rPr>
+                <w:color w:val="FF0000"/>
+                <w:rPrChange w:id="108" w:author="senio" w:date="2015-03-17T03:14:00Z">
+                  <w:rPr>
+                    <w:lang w:val="en-US"/>
+                  </w:rPr>
+                </w:rPrChange>
+              </w:rPr>
+              <w:t>RFM-23</w:t>
+            </w:r>
             <w:r>
               <w:rPr>
                 <w:color w:val="FF0000"/>
@@ -1776,37 +1779,26 @@
                   </w:rPr>
                 </w:rPrChange>
               </w:rPr>
-              <w:t>RFM-23</w:t>
-            </w:r>
-            <w:r>
-              <w:rPr>
-                <w:color w:val="FF0000"/>
-                <w:rPrChange w:id="110" w:author="senio" w:date="2015-03-17T03:14:00Z">
-                  <w:rPr>
-                    <w:lang w:val="en-US"/>
-                  </w:rPr>
-                </w:rPrChange>
-              </w:rPr>
               <w:t xml:space="preserve">                      //SPI0</w:t>
             </w:r>
           </w:p>
           <w:p>
             <w:pPr>
               <w:rPr>
-                <w:ins w:id="111" w:author="lukasz" w:date="2015-03-17T03:14:00Z"/>
-              </w:rPr>
-            </w:pPr>
-          </w:p>
-          <w:p>
-            <w:pPr>
-              <w:rPr>
-                <w:color w:val="FF0000"/>
-                <w:rPrChange w:id="112" w:author="senio" w:date="2015-03-17T03:14:00Z">
+                <w:ins w:id="110" w:author="lukasz" w:date="2015-03-17T03:14:00Z"/>
+              </w:rPr>
+            </w:pPr>
+          </w:p>
+          <w:p>
+            <w:pPr>
+              <w:rPr>
+                <w:color w:val="FF0000"/>
+                <w:rPrChange w:id="111" w:author="senio" w:date="2015-03-17T03:14:00Z">
                   <w:rPr/>
                 </w:rPrChange>
               </w:rPr>
             </w:pPr>
-            <w:ins w:id="113" w:author="lukasz" w:date="2015-03-17T03:14:00Z">
+            <w:ins w:id="112" w:author="lukasz" w:date="2015-03-17T03:14:00Z">
               <w:r>
                 <w:t xml:space="preserve">!!! NOTE </w:t>
               </w:r>
@@ -1816,15 +1808,7 @@
               </w:r>
               <w:proofErr w:type="spellEnd"/>
               <w:r>
-                <w:t xml:space="preserve"> PINY GPIO0 – </w:t>
-              </w:r>
-              <w:proofErr w:type="spellStart"/>
-              <w:r>
-                <w:t>TX_ANT</w:t>
-              </w:r>
-              <w:proofErr w:type="spellEnd"/>
-              <w:r>
-                <w:t xml:space="preserve"> , GPIO1</w:t>
+                <w:t xml:space="preserve"> PINY GPIO0 – TX_ANT , GPIO1</w:t>
               </w:r>
               <w:r>
                 <w:t>-</w:t>
@@ -1844,14 +1828,28 @@
               <w:rPr>
                 <w:color w:val="FF0000"/>
                 <w:lang w:val="en-US"/>
+                <w:rPrChange w:id="113" w:author="senio" w:date="2015-03-17T03:14:00Z">
+                  <w:rPr>
+                    <w:lang w:val="en-US"/>
+                  </w:rPr>
+                </w:rPrChange>
+              </w:rPr>
+            </w:pPr>
+            <w:r>
+              <w:rPr>
+                <w:color w:val="FF0000"/>
+                <w:lang w:val="en-US"/>
                 <w:rPrChange w:id="114" w:author="senio" w:date="2015-03-17T03:14:00Z">
                   <w:rPr>
                     <w:lang w:val="en-US"/>
                   </w:rPr>
                 </w:rPrChange>
               </w:rPr>
-            </w:pPr>
-            <w:r>
+              <w:t>RFM_PIN _SDO</w:t>
+            </w:r>
+          </w:p>
+          <w:p>
+            <w:pPr>
               <w:rPr>
                 <w:color w:val="FF0000"/>
                 <w:lang w:val="en-US"/>
@@ -1861,11 +1859,8 @@
                   </w:rPr>
                 </w:rPrChange>
               </w:rPr>
-              <w:t>RFM_PIN _SDO</w:t>
-            </w:r>
-          </w:p>
-          <w:p>
-            <w:pPr>
+            </w:pPr>
+            <w:r>
               <w:rPr>
                 <w:color w:val="FF0000"/>
                 <w:lang w:val="en-US"/>
@@ -1875,8 +1870,11 @@
                   </w:rPr>
                 </w:rPrChange>
               </w:rPr>
-            </w:pPr>
-            <w:r>
+              <w:t>RFM_PIN_SDI</w:t>
+            </w:r>
+          </w:p>
+          <w:p>
+            <w:pPr>
               <w:rPr>
                 <w:color w:val="FF0000"/>
                 <w:lang w:val="en-US"/>
@@ -1886,11 +1884,8 @@
                   </w:rPr>
                 </w:rPrChange>
               </w:rPr>
-              <w:t>RFM_PIN_SDI</w:t>
-            </w:r>
-          </w:p>
-          <w:p>
-            <w:pPr>
+            </w:pPr>
+            <w:r>
               <w:rPr>
                 <w:color w:val="FF0000"/>
                 <w:lang w:val="en-US"/>
@@ -1900,8 +1895,11 @@
                   </w:rPr>
                 </w:rPrChange>
               </w:rPr>
-            </w:pPr>
-            <w:r>
+              <w:t>RFM_PIN_SCLK</w:t>
+            </w:r>
+          </w:p>
+          <w:p>
+            <w:pPr>
               <w:rPr>
                 <w:color w:val="FF0000"/>
                 <w:lang w:val="en-US"/>
@@ -1911,11 +1909,9 @@
                   </w:rPr>
                 </w:rPrChange>
               </w:rPr>
-              <w:t>RFM_PIN_SCLK</w:t>
-            </w:r>
-          </w:p>
-          <w:p>
-            <w:pPr>
+            </w:pPr>
+            <w:proofErr w:type="spellStart"/>
+            <w:r>
               <w:rPr>
                 <w:color w:val="FF0000"/>
                 <w:lang w:val="en-US"/>
@@ -1925,19 +1921,34 @@
                   </w:rPr>
                 </w:rPrChange>
               </w:rPr>
+              <w:t>RFM_PIN_nSEL</w:t>
+            </w:r>
+            <w:proofErr w:type="spellEnd"/>
+          </w:p>
+          <w:p>
+            <w:pPr>
+              <w:rPr>
+                <w:color w:val="FF0000"/>
+                <w:lang w:val="en-US"/>
+                <w:rPrChange w:id="121" w:author="senio" w:date="2015-03-17T03:14:00Z">
+                  <w:rPr>
+                    <w:lang w:val="en-US"/>
+                  </w:rPr>
+                </w:rPrChange>
+              </w:rPr>
             </w:pPr>
             <w:proofErr w:type="spellStart"/>
             <w:r>
               <w:rPr>
                 <w:color w:val="FF0000"/>
                 <w:lang w:val="en-US"/>
-                <w:rPrChange w:id="121" w:author="senio" w:date="2015-03-17T03:14:00Z">
-                  <w:rPr>
-                    <w:lang w:val="en-US"/>
-                  </w:rPr>
-                </w:rPrChange>
-              </w:rPr>
-              <w:t>RFM_PIN_nSEL</w:t>
+                <w:rPrChange w:id="122" w:author="senio" w:date="2015-03-17T03:14:00Z">
+                  <w:rPr>
+                    <w:lang w:val="en-US"/>
+                  </w:rPr>
+                </w:rPrChange>
+              </w:rPr>
+              <w:t>RFM_PIN_nIRQ</w:t>
             </w:r>
             <w:proofErr w:type="spellEnd"/>
           </w:p>
@@ -1946,30 +1957,14 @@
               <w:rPr>
                 <w:color w:val="FF0000"/>
                 <w:lang w:val="en-US"/>
-                <w:rPrChange w:id="122" w:author="senio" w:date="2015-03-17T03:14:00Z">
-                  <w:rPr>
-                    <w:lang w:val="en-US"/>
-                  </w:rPr>
-                </w:rPrChange>
-              </w:rPr>
-            </w:pPr>
-            <w:proofErr w:type="spellStart"/>
-            <w:r>
-              <w:rPr>
-                <w:color w:val="FF0000"/>
-                <w:lang w:val="en-US"/>
                 <w:rPrChange w:id="123" w:author="senio" w:date="2015-03-17T03:14:00Z">
                   <w:rPr>
                     <w:lang w:val="en-US"/>
                   </w:rPr>
                 </w:rPrChange>
               </w:rPr>
-              <w:t>RFM_PIN_nIRQ</w:t>
-            </w:r>
-            <w:proofErr w:type="spellEnd"/>
-          </w:p>
-          <w:p>
-            <w:pPr>
+            </w:pPr>
+            <w:r>
               <w:rPr>
                 <w:color w:val="FF0000"/>
                 <w:lang w:val="en-US"/>
@@ -1979,84 +1974,84 @@
                   </w:rPr>
                 </w:rPrChange>
               </w:rPr>
-            </w:pPr>
-            <w:r>
-              <w:rPr>
-                <w:color w:val="FF0000"/>
-                <w:lang w:val="en-US"/>
+              <w:t>RFM_PIN_SDN</w:t>
+            </w:r>
+          </w:p>
+        </w:tc>
+        <w:tc>
+          <w:tcPr>
+            <w:tcW w:w="3071" w:type="dxa"/>
+          </w:tcPr>
+          <w:p>
+            <w:pPr>
+              <w:rPr>
+                <w:color w:val="FF0000"/>
                 <w:rPrChange w:id="125" w:author="senio" w:date="2015-03-17T03:14:00Z">
-                  <w:rPr>
-                    <w:lang w:val="en-US"/>
-                  </w:rPr>
-                </w:rPrChange>
-              </w:rPr>
-              <w:t>RFM_PIN_SDN</w:t>
-            </w:r>
-          </w:p>
-        </w:tc>
-        <w:tc>
-          <w:tcPr>
-            <w:tcW w:w="3071" w:type="dxa"/>
-          </w:tcPr>
-          <w:p>
-            <w:pPr>
+                  <w:rPr/>
+                </w:rPrChange>
+              </w:rPr>
+            </w:pPr>
+            <w:r>
               <w:rPr>
                 <w:color w:val="FF0000"/>
                 <w:rPrChange w:id="126" w:author="senio" w:date="2015-03-17T03:14:00Z">
                   <w:rPr/>
                 </w:rPrChange>
               </w:rPr>
-            </w:pPr>
-            <w:r>
+              <w:t>PTA17 (MISO)</w:t>
+            </w:r>
+          </w:p>
+          <w:p>
+            <w:pPr>
               <w:rPr>
                 <w:color w:val="FF0000"/>
                 <w:rPrChange w:id="127" w:author="senio" w:date="2015-03-17T03:14:00Z">
                   <w:rPr/>
                 </w:rPrChange>
               </w:rPr>
-              <w:t>PTA17 (MISO)</w:t>
-            </w:r>
-          </w:p>
-          <w:p>
-            <w:pPr>
+            </w:pPr>
+            <w:r>
               <w:rPr>
                 <w:color w:val="FF0000"/>
                 <w:rPrChange w:id="128" w:author="senio" w:date="2015-03-17T03:14:00Z">
                   <w:rPr/>
                 </w:rPrChange>
               </w:rPr>
-            </w:pPr>
-            <w:r>
+              <w:t>PTA16 (MOSI)</w:t>
+            </w:r>
+          </w:p>
+          <w:p>
+            <w:pPr>
               <w:rPr>
                 <w:color w:val="FF0000"/>
                 <w:rPrChange w:id="129" w:author="senio" w:date="2015-03-17T03:14:00Z">
                   <w:rPr/>
                 </w:rPrChange>
               </w:rPr>
-              <w:t>PTA16 (MOSI)</w:t>
-            </w:r>
-          </w:p>
-          <w:p>
-            <w:pPr>
+            </w:pPr>
+            <w:r>
               <w:rPr>
                 <w:color w:val="FF0000"/>
                 <w:rPrChange w:id="130" w:author="senio" w:date="2015-03-17T03:14:00Z">
                   <w:rPr/>
                 </w:rPrChange>
               </w:rPr>
-            </w:pPr>
-            <w:r>
-              <w:rPr>
-                <w:color w:val="FF0000"/>
+              <w:t>PTA15 (SCK)</w:t>
+            </w:r>
+          </w:p>
+          <w:p>
+            <w:pPr>
+              <w:rPr>
+                <w:color w:val="FF0000"/>
+                <w:lang w:val="en-US"/>
                 <w:rPrChange w:id="131" w:author="senio" w:date="2015-03-17T03:14:00Z">
-                  <w:rPr/>
-                </w:rPrChange>
-              </w:rPr>
-              <w:t>PTA15 (SCK)</w:t>
-            </w:r>
-          </w:p>
-          <w:p>
-            <w:pPr>
+                  <w:rPr>
+                    <w:lang w:val="en-US"/>
+                  </w:rPr>
+                </w:rPrChange>
+              </w:rPr>
+            </w:pPr>
+            <w:r>
               <w:rPr>
                 <w:color w:val="FF0000"/>
                 <w:lang w:val="en-US"/>
@@ -2066,8 +2061,11 @@
                   </w:rPr>
                 </w:rPrChange>
               </w:rPr>
-            </w:pPr>
-            <w:r>
+              <w:t>PTA14</w:t>
+            </w:r>
+          </w:p>
+          <w:p>
+            <w:pPr>
               <w:rPr>
                 <w:color w:val="FF0000"/>
                 <w:lang w:val="en-US"/>
@@ -2077,11 +2075,8 @@
                   </w:rPr>
                 </w:rPrChange>
               </w:rPr>
-              <w:t>PTA14</w:t>
-            </w:r>
-          </w:p>
-          <w:p>
-            <w:pPr>
+            </w:pPr>
+            <w:r>
               <w:rPr>
                 <w:color w:val="FF0000"/>
                 <w:lang w:val="en-US"/>
@@ -2091,7 +2086,8 @@
                   </w:rPr>
                 </w:rPrChange>
               </w:rPr>
-            </w:pPr>
+              <w:t>PTA6</w:t>
+            </w:r>
             <w:r>
               <w:rPr>
                 <w:color w:val="FF0000"/>
@@ -2102,9 +2098,11 @@
                   </w:rPr>
                 </w:rPrChange>
               </w:rPr>
-              <w:t>PTA6</w:t>
-            </w:r>
-            <w:r>
+              <w:t xml:space="preserve"> (as IRQ)</w:t>
+            </w:r>
+          </w:p>
+          <w:p>
+            <w:pPr>
               <w:rPr>
                 <w:color w:val="FF0000"/>
                 <w:lang w:val="en-US"/>
@@ -2114,11 +2112,8 @@
                   </w:rPr>
                 </w:rPrChange>
               </w:rPr>
-              <w:t xml:space="preserve"> (as IRQ)</w:t>
-            </w:r>
-          </w:p>
-          <w:p>
-            <w:pPr>
+            </w:pPr>
+            <w:r>
               <w:rPr>
                 <w:color w:val="FF0000"/>
                 <w:lang w:val="en-US"/>
@@ -2128,18 +2123,28 @@
                   </w:rPr>
                 </w:rPrChange>
               </w:rPr>
-            </w:pPr>
-            <w:r>
-              <w:rPr>
-                <w:color w:val="FF0000"/>
-                <w:lang w:val="en-US"/>
-                <w:rPrChange w:id="138" w:author="senio" w:date="2015-03-17T03:14:00Z">
-                  <w:rPr>
-                    <w:lang w:val="en-US"/>
-                  </w:rPr>
-                </w:rPrChange>
-              </w:rPr>
-              <w:t xml:space="preserve">PTA5 </w:t>
+              <w:t>PT</w:t>
+            </w:r>
+            <w:r>
+              <w:rPr>
+                <w:color w:val="FF0000"/>
+                <w:lang w:val="en-US"/>
+              </w:rPr>
+              <w:t>B9</w:t>
+            </w:r>
+            <w:bookmarkStart w:id="138" w:name="_GoBack"/>
+            <w:bookmarkEnd w:id="138"/>
+            <w:r>
+              <w:rPr>
+                <w:color w:val="FF0000"/>
+                <w:lang w:val="en-US"/>
+                <w:rPrChange w:id="139" w:author="senio" w:date="2015-03-17T03:14:00Z">
+                  <w:rPr>
+                    <w:lang w:val="en-US"/>
+                  </w:rPr>
+                </w:rPrChange>
+              </w:rPr>
+              <w:t xml:space="preserve"> </w:t>
             </w:r>
           </w:p>
         </w:tc>
@@ -2154,7 +2159,7 @@
               <w:rPr>
                 <w:color w:val="FF0000"/>
                 <w:lang w:val="en-US"/>
-                <w:rPrChange w:id="139" w:author="senio" w:date="2015-03-17T03:14:00Z">
+                <w:rPrChange w:id="140" w:author="senio" w:date="2015-03-17T03:14:00Z">
                   <w:rPr>
                     <w:lang w:val="en-US"/>
                   </w:rPr>
@@ -2166,7 +2171,7 @@
               <w:rPr>
                 <w:color w:val="FF0000"/>
                 <w:lang w:val="en-US"/>
-                <w:rPrChange w:id="140" w:author="senio" w:date="2015-03-17T03:14:00Z">
+                <w:rPrChange w:id="141" w:author="senio" w:date="2015-03-17T03:14:00Z">
                   <w:rPr>
                     <w:lang w:val="en-US"/>
                   </w:rPr>
@@ -2186,7 +2191,7 @@
               <w:rPr>
                 <w:color w:val="FF0000"/>
                 <w:lang w:val="en-US"/>
-                <w:rPrChange w:id="141" w:author="senio" w:date="2015-03-17T03:14:00Z">
+                <w:rPrChange w:id="142" w:author="senio" w:date="2015-03-17T03:14:00Z">
                   <w:rPr>
                     <w:lang w:val="en-US"/>
                   </w:rPr>
@@ -2204,18 +2209,18 @@
               <w:rPr>
                 <w:color w:val="FF0000"/>
                 <w:lang w:val="en-US"/>
-                <w:rPrChange w:id="142" w:author="senio" w:date="2015-03-17T03:14:00Z">
-                  <w:rPr>
-                    <w:lang w:val="en-US"/>
-                  </w:rPr>
-                </w:rPrChange>
-              </w:rPr>
-            </w:pPr>
-            <w:r>
-              <w:rPr>
-                <w:color w:val="FF0000"/>
-                <w:lang w:val="en-US"/>
                 <w:rPrChange w:id="143" w:author="senio" w:date="2015-03-17T03:14:00Z">
+                  <w:rPr>
+                    <w:lang w:val="en-US"/>
+                  </w:rPr>
+                </w:rPrChange>
+              </w:rPr>
+            </w:pPr>
+            <w:r>
+              <w:rPr>
+                <w:color w:val="FF0000"/>
+                <w:lang w:val="en-US"/>
+                <w:rPrChange w:id="144" w:author="senio" w:date="2015-03-17T03:14:00Z">
                   <w:rPr>
                     <w:lang w:val="en-US"/>
                   </w:rPr>
@@ -2236,7 +2241,7 @@
               <w:rPr>
                 <w:color w:val="FF0000"/>
                 <w:lang w:val="en-US"/>
-                <w:rPrChange w:id="144" w:author="senio" w:date="2015-03-17T03:14:00Z">
+                <w:rPrChange w:id="145" w:author="senio" w:date="2015-03-17T03:14:00Z">
                   <w:rPr>
                     <w:lang w:val="en-US"/>
                   </w:rPr>
@@ -2248,7 +2253,7 @@
               <w:rPr>
                 <w:color w:val="FF0000"/>
                 <w:lang w:val="en-US"/>
-                <w:rPrChange w:id="145" w:author="senio" w:date="2015-03-17T03:14:00Z">
+                <w:rPrChange w:id="146" w:author="senio" w:date="2015-03-17T03:14:00Z">
                   <w:rPr>
                     <w:lang w:val="en-US"/>
                   </w:rPr>
@@ -2268,7 +2273,7 @@
               <w:rPr>
                 <w:color w:val="FF0000"/>
                 <w:lang w:val="en-US"/>
-                <w:rPrChange w:id="146" w:author="senio" w:date="2015-03-17T03:14:00Z">
+                <w:rPrChange w:id="147" w:author="senio" w:date="2015-03-17T03:14:00Z">
                   <w:rPr>
                     <w:lang w:val="en-US"/>
                   </w:rPr>
@@ -2286,18 +2291,18 @@
               <w:rPr>
                 <w:color w:val="FF0000"/>
                 <w:lang w:val="en-US"/>
-                <w:rPrChange w:id="147" w:author="senio" w:date="2015-03-17T03:14:00Z">
-                  <w:rPr>
-                    <w:lang w:val="en-US"/>
-                  </w:rPr>
-                </w:rPrChange>
-              </w:rPr>
-            </w:pPr>
-            <w:r>
-              <w:rPr>
-                <w:color w:val="FF0000"/>
-                <w:lang w:val="en-US"/>
                 <w:rPrChange w:id="148" w:author="senio" w:date="2015-03-17T03:14:00Z">
+                  <w:rPr>
+                    <w:lang w:val="en-US"/>
+                  </w:rPr>
+                </w:rPrChange>
+              </w:rPr>
+            </w:pPr>
+            <w:r>
+              <w:rPr>
+                <w:color w:val="FF0000"/>
+                <w:lang w:val="en-US"/>
+                <w:rPrChange w:id="149" w:author="senio" w:date="2015-03-17T03:14:00Z">
                   <w:rPr>
                     <w:lang w:val="en-US"/>
                   </w:rPr>
@@ -2318,7 +2323,7 @@
               <w:rPr>
                 <w:color w:val="FF0000"/>
                 <w:lang w:val="en-US"/>
-                <w:rPrChange w:id="149" w:author="senio" w:date="2015-03-17T03:14:00Z">
+                <w:rPrChange w:id="150" w:author="senio" w:date="2015-03-17T03:14:00Z">
                   <w:rPr>
                     <w:lang w:val="en-US"/>
                   </w:rPr>
@@ -2330,7 +2335,7 @@
               <w:rPr>
                 <w:color w:val="FF0000"/>
                 <w:lang w:val="en-US"/>
-                <w:rPrChange w:id="150" w:author="senio" w:date="2015-03-17T03:14:00Z">
+                <w:rPrChange w:id="151" w:author="senio" w:date="2015-03-17T03:14:00Z">
                   <w:rPr>
                     <w:lang w:val="en-US"/>
                   </w:rPr>
@@ -2350,7 +2355,7 @@
               <w:rPr>
                 <w:color w:val="FF0000"/>
                 <w:lang w:val="en-US"/>
-                <w:rPrChange w:id="151" w:author="senio" w:date="2015-03-17T03:14:00Z">
+                <w:rPrChange w:id="152" w:author="senio" w:date="2015-03-17T03:14:00Z">
                   <w:rPr>
                     <w:lang w:val="en-US"/>
                   </w:rPr>
@@ -2368,7 +2373,7 @@
               <w:rPr>
                 <w:color w:val="FF0000"/>
                 <w:lang w:val="en-US"/>
-                <w:rPrChange w:id="152" w:author="senio" w:date="2015-03-17T03:14:00Z">
+                <w:rPrChange w:id="153" w:author="senio" w:date="2015-03-17T03:14:00Z">
                   <w:rPr>
                     <w:lang w:val="en-US"/>
                   </w:rPr>
@@ -2467,7 +2472,7 @@
           <w:lang w:val="en-US"/>
         </w:rPr>
       </w:pPr>
-      <w:hyperlink r:id="rId5" w:history="1">
+      <w:hyperlink r:id="rId6" w:history="1">
         <w:r>
           <w:rPr>
             <w:rStyle w:val="Hipercze"/>
@@ -2489,7 +2494,7 @@
     </w:p>
     <w:p/>
     <w:p>
-      <w:hyperlink r:id="rId6" w:history="1">
+      <w:hyperlink r:id="rId7" w:history="1">
         <w:r>
           <w:rPr>
             <w:rStyle w:val="Hipercze"/>
@@ -2500,7 +2505,7 @@
     </w:p>
     <w:p/>
     <w:p>
-      <w:hyperlink r:id="rId7" w:history="1">
+      <w:hyperlink r:id="rId8" w:history="1">
         <w:r>
           <w:rPr>
             <w:rStyle w:val="Hipercze"/>
@@ -2519,7 +2524,7 @@
     </w:p>
     <w:p/>
     <w:p>
-      <w:hyperlink r:id="rId8" w:anchor="windsensor" w:history="1">
+      <w:hyperlink r:id="rId9" w:anchor="windsensor" w:history="1">
         <w:r>
           <w:rPr>
             <w:rStyle w:val="Hipercze"/>
@@ -2562,7 +2567,7 @@
           </v:shape>
         </w:pict>
       </w:r>
-      <w:hyperlink r:id="rId9" w:history="1">
+      <w:hyperlink r:id="rId10" w:history="1">
         <w:r>
           <w:rPr>
             <w:rStyle w:val="Hipercze"/>
@@ -2572,7 +2577,7 @@
       </w:hyperlink>
     </w:p>
     <w:p>
-      <w:hyperlink r:id="rId10" w:history="1">
+      <w:hyperlink r:id="rId11" w:history="1">
         <w:r>
           <w:rPr>
             <w:rStyle w:val="Hipercze"/>
@@ -2587,7 +2592,7 @@
       </w:r>
     </w:p>
     <w:p>
-      <w:hyperlink r:id="rId11" w:history="1">
+      <w:hyperlink r:id="rId12" w:history="1">
         <w:r>
           <w:rPr>
             <w:rStyle w:val="Hipercze"/>
@@ -2603,7 +2608,7 @@
       </w:r>
     </w:p>
     <w:p>
-      <w:hyperlink r:id="rId12" w:history="1">
+      <w:hyperlink r:id="rId13" w:history="1">
         <w:r>
           <w:rPr>
             <w:rStyle w:val="Hipercze"/>
@@ -2618,7 +2623,7 @@
       </w:r>
     </w:p>
     <w:p>
-      <w:hyperlink r:id="rId13" w:history="1">
+      <w:hyperlink r:id="rId14" w:history="1">
         <w:r>
           <w:rPr>
             <w:rStyle w:val="Hipercze"/>
@@ -2635,7 +2640,7 @@
       <w:proofErr w:type="spellEnd"/>
     </w:p>
     <w:p>
-      <w:hyperlink r:id="rId14" w:history="1">
+      <w:hyperlink r:id="rId15" w:history="1">
         <w:r>
           <w:rPr>
             <w:rStyle w:val="Hipercze"/>
@@ -2655,7 +2660,7 @@
       </w:r>
     </w:p>
     <w:p>
-      <w:hyperlink r:id="rId15" w:history="1">
+      <w:hyperlink r:id="rId16" w:history="1">
         <w:r>
           <w:rPr>
             <w:rStyle w:val="Hipercze"/>
@@ -2670,7 +2675,7 @@
       </w:r>
     </w:p>
     <w:p>
-      <w:hyperlink r:id="rId16" w:history="1">
+      <w:hyperlink r:id="rId17" w:history="1">
         <w:r>
           <w:rPr>
             <w:rStyle w:val="Hipercze"/>
@@ -2693,7 +2698,7 @@
       </w:r>
     </w:p>
     <w:p>
-      <w:hyperlink r:id="rId17" w:history="1">
+      <w:hyperlink r:id="rId18" w:history="1">
         <w:r>
           <w:rPr>
             <w:rStyle w:val="Hipercze"/>
@@ -2713,7 +2718,7 @@
       </w:r>
     </w:p>
     <w:p>
-      <w:hyperlink r:id="rId18" w:history="1">
+      <w:hyperlink r:id="rId19" w:history="1">
         <w:r>
           <w:rPr>
             <w:rStyle w:val="Hipercze"/>
@@ -2733,7 +2738,7 @@
       <w:proofErr w:type="spellEnd"/>
     </w:p>
     <w:p>
-      <w:hyperlink r:id="rId19" w:history="1">
+      <w:hyperlink r:id="rId20" w:history="1">
         <w:r>
           <w:rPr>
             <w:rStyle w:val="Hipercze"/>
@@ -2758,7 +2763,7 @@
           <w:rStyle w:val="Hipercze"/>
         </w:rPr>
       </w:pPr>
-      <w:hyperlink r:id="rId20" w:history="1">
+      <w:hyperlink r:id="rId21" w:history="1">
         <w:r>
           <w:rPr>
             <w:rStyle w:val="Hipercze"/>
@@ -2778,7 +2783,7 @@
 </file>
 
 <file path=word/styles.xml><?xml version="1.0" encoding="utf-8"?>
-<w:styles xmlns:r="http://schemas.openxmlformats.org/officeDocument/2006/relationships" xmlns:w="http://schemas.openxmlformats.org/wordprocessingml/2006/main">
+<w:styles xmlns:mc="http://schemas.openxmlformats.org/markup-compatibility/2006" xmlns:r="http://schemas.openxmlformats.org/officeDocument/2006/relationships" xmlns:w="http://schemas.openxmlformats.org/wordprocessingml/2006/main" xmlns:w14="http://schemas.microsoft.com/office/word/2010/wordml" mc:Ignorable="w14">
   <w:docDefaults>
     <w:rPrDefault>
       <w:rPr>
@@ -2949,7 +2954,6 @@
     <w:uiPriority w:val="99"/>
     <w:semiHidden/>
     <w:unhideWhenUsed/>
-    <w:qFormat/>
     <w:tblPr>
       <w:tblInd w:w="0" w:type="dxa"/>
       <w:tblCellMar>
@@ -3028,7 +3032,6 @@
       <w:spacing w:after="0" w:line="240" w:lineRule="auto"/>
     </w:pPr>
     <w:tblPr>
-      <w:tblInd w:w="0" w:type="dxa"/>
       <w:tblBorders>
         <w:top w:val="single" w:sz="4" w:space="0" w:color="auto"/>
         <w:left w:val="single" w:sz="4" w:space="0" w:color="auto"/>
@@ -3037,12 +3040,6 @@
         <w:insideH w:val="single" w:sz="4" w:space="0" w:color="auto"/>
         <w:insideV w:val="single" w:sz="4" w:space="0" w:color="auto"/>
       </w:tblBorders>
-      <w:tblCellMar>
-        <w:top w:w="0" w:type="dxa"/>
-        <w:left w:w="108" w:type="dxa"/>
-        <w:bottom w:w="0" w:type="dxa"/>
-        <w:right w:w="108" w:type="dxa"/>
-      </w:tblCellMar>
     </w:tblPr>
   </w:style>
   <w:style w:type="paragraph" w:styleId="Poprawka">

</xml_diff>